<commit_message>
Updated the documentation again
</commit_message>
<xml_diff>
--- a/dokumentasi.docx
+++ b/dokumentasi.docx
@@ -10,12 +10,21 @@
           <w:szCs w:val="28"/>
         </w:rPr>
       </w:pPr>
+      <w:proofErr w:type="spellStart"/>
       <w:r>
         <w:rPr>
           <w:sz w:val="28"/>
           <w:szCs w:val="28"/>
         </w:rPr>
-        <w:t>StrollStats Documentation</w:t>
+        <w:t>StrollStats</w:t>
+      </w:r>
+      <w:proofErr w:type="spellEnd"/>
+      <w:r>
+        <w:rPr>
+          <w:sz w:val="28"/>
+          <w:szCs w:val="28"/>
+        </w:rPr>
+        <w:t xml:space="preserve"> Documentation</w:t>
       </w:r>
     </w:p>
     <w:p>
@@ -46,7 +55,15 @@
         <w:jc w:val="both"/>
       </w:pPr>
       <w:r>
-        <w:t>Dave Sebastian Wijono (</w:t>
+        <w:t xml:space="preserve">Dave Sebastian </w:t>
+      </w:r>
+      <w:proofErr w:type="spellStart"/>
+      <w:r>
+        <w:t>Wijono</w:t>
+      </w:r>
+      <w:proofErr w:type="spellEnd"/>
+      <w:r>
+        <w:t xml:space="preserve"> (</w:t>
       </w:r>
       <w:r>
         <w:t>2540103080</w:t>
@@ -91,8 +108,49 @@
         <w:jc w:val="both"/>
       </w:pPr>
       <w:r>
-        <w:t>Nathanael Deciano Sugiharto (2501959485)</w:t>
-      </w:r>
+        <w:t xml:space="preserve">Nathanael Deciano </w:t>
+      </w:r>
+      <w:proofErr w:type="spellStart"/>
+      <w:r>
+        <w:t>Sugiharto</w:t>
+      </w:r>
+      <w:proofErr w:type="spellEnd"/>
+      <w:r>
+        <w:t xml:space="preserve"> (2501959485)</w:t>
+      </w:r>
+    </w:p>
+    <w:p>
+      <w:pPr>
+        <w:spacing w:after="0"/>
+        <w:jc w:val="both"/>
+      </w:pPr>
+      <w:proofErr w:type="spellStart"/>
+      <w:r>
+        <w:rPr>
+          <w:b/>
+          <w:bCs/>
+        </w:rPr>
+        <w:t>Github</w:t>
+      </w:r>
+      <w:proofErr w:type="spellEnd"/>
+      <w:r>
+        <w:rPr>
+          <w:b/>
+          <w:bCs/>
+        </w:rPr>
+        <w:t xml:space="preserve"> Link</w:t>
+      </w:r>
+      <w:r>
+        <w:t xml:space="preserve">: </w:t>
+      </w:r>
+      <w:hyperlink r:id="rId6" w:history="1">
+        <w:r>
+          <w:rPr>
+            <w:rStyle w:val="Hyperlink"/>
+          </w:rPr>
+          <w:t>https://github.com/Tekn-drive/StrollStats</w:t>
+        </w:r>
+      </w:hyperlink>
     </w:p>
     <w:p>
       <w:pPr>
@@ -140,7 +198,7 @@
                     <pic:cNvPicPr/>
                   </pic:nvPicPr>
                   <pic:blipFill rotWithShape="1">
-                    <a:blip r:embed="rId6" cstate="print">
+                    <a:blip r:embed="rId7" cstate="print">
                       <a:extLst>
                         <a:ext uri="{28A0092B-C50C-407E-A947-70E740481C1C}">
                           <a14:useLocalDpi xmlns:a14="http://schemas.microsoft.com/office/drawing/2010/main" val="0"/>
@@ -217,7 +275,7 @@
                     <pic:cNvPicPr/>
                   </pic:nvPicPr>
                   <pic:blipFill rotWithShape="1">
-                    <a:blip r:embed="rId7" cstate="print">
+                    <a:blip r:embed="rId8" cstate="print">
                       <a:extLst>
                         <a:ext uri="{28A0092B-C50C-407E-A947-70E740481C1C}">
                           <a14:useLocalDpi xmlns:a14="http://schemas.microsoft.com/office/drawing/2010/main" val="0"/>
@@ -299,7 +357,7 @@
                     <pic:cNvPicPr/>
                   </pic:nvPicPr>
                   <pic:blipFill rotWithShape="1">
-                    <a:blip r:embed="rId8" cstate="print">
+                    <a:blip r:embed="rId9" cstate="print">
                       <a:extLst>
                         <a:ext uri="{28A0092B-C50C-407E-A947-70E740481C1C}">
                           <a14:useLocalDpi xmlns:a14="http://schemas.microsoft.com/office/drawing/2010/main" val="0"/>
@@ -380,7 +438,7 @@
                     <pic:cNvPicPr/>
                   </pic:nvPicPr>
                   <pic:blipFill rotWithShape="1">
-                    <a:blip r:embed="rId9" cstate="print">
+                    <a:blip r:embed="rId10" cstate="print">
                       <a:extLst>
                         <a:ext uri="{28A0092B-C50C-407E-A947-70E740481C1C}">
                           <a14:useLocalDpi xmlns:a14="http://schemas.microsoft.com/office/drawing/2010/main" val="0"/>
@@ -458,7 +516,7 @@
                     <pic:cNvPicPr/>
                   </pic:nvPicPr>
                   <pic:blipFill rotWithShape="1">
-                    <a:blip r:embed="rId10" cstate="print">
+                    <a:blip r:embed="rId11" cstate="print">
                       <a:extLst>
                         <a:ext uri="{28A0092B-C50C-407E-A947-70E740481C1C}">
                           <a14:useLocalDpi xmlns:a14="http://schemas.microsoft.com/office/drawing/2010/main" val="0"/>
@@ -533,7 +591,7 @@
                     <pic:cNvPicPr/>
                   </pic:nvPicPr>
                   <pic:blipFill rotWithShape="1">
-                    <a:blip r:embed="rId11" cstate="print">
+                    <a:blip r:embed="rId12" cstate="print">
                       <a:extLst>
                         <a:ext uri="{28A0092B-C50C-407E-A947-70E740481C1C}">
                           <a14:useLocalDpi xmlns:a14="http://schemas.microsoft.com/office/drawing/2010/main" val="0"/>
@@ -593,7 +651,7 @@
           <w:noProof/>
         </w:rPr>
         <w:drawing>
-          <wp:inline distT="0" distB="0" distL="0" distR="0" wp14:anchorId="5C6B20DE" wp14:editId="6F0E8758">
+          <wp:inline distT="0" distB="0" distL="0" distR="0" wp14:anchorId="5C6B20DE" wp14:editId="3DEF0A43">
             <wp:extent cx="5028109" cy="2505075"/>
             <wp:effectExtent l="19050" t="19050" r="20320" b="9525"/>
             <wp:docPr id="2135225718" name="Picture 7" descr="A screenshot of a computer&#10;&#10;Description automatically generated"/>
@@ -608,7 +666,7 @@
                     <pic:cNvPicPr/>
                   </pic:nvPicPr>
                   <pic:blipFill rotWithShape="1">
-                    <a:blip r:embed="rId12" cstate="print">
+                    <a:blip r:embed="rId13" cstate="print">
                       <a:extLst>
                         <a:ext uri="{28A0092B-C50C-407E-A947-70E740481C1C}">
                           <a14:useLocalDpi xmlns:a14="http://schemas.microsoft.com/office/drawing/2010/main" val="0"/>
@@ -663,7 +721,7 @@
                     <pic:cNvPicPr/>
                   </pic:nvPicPr>
                   <pic:blipFill rotWithShape="1">
-                    <a:blip r:embed="rId13" cstate="print">
+                    <a:blip r:embed="rId14" cstate="print">
                       <a:extLst>
                         <a:ext uri="{28A0092B-C50C-407E-A947-70E740481C1C}">
                           <a14:useLocalDpi xmlns:a14="http://schemas.microsoft.com/office/drawing/2010/main" val="0"/>
@@ -718,7 +776,7 @@
                     <pic:cNvPicPr/>
                   </pic:nvPicPr>
                   <pic:blipFill rotWithShape="1">
-                    <a:blip r:embed="rId14" cstate="print">
+                    <a:blip r:embed="rId15" cstate="print">
                       <a:extLst>
                         <a:ext uri="{28A0092B-C50C-407E-A947-70E740481C1C}">
                           <a14:useLocalDpi xmlns:a14="http://schemas.microsoft.com/office/drawing/2010/main" val="0"/>
@@ -802,7 +860,7 @@
                     <pic:cNvPicPr/>
                   </pic:nvPicPr>
                   <pic:blipFill rotWithShape="1">
-                    <a:blip r:embed="rId15" cstate="print">
+                    <a:blip r:embed="rId16" cstate="print">
                       <a:extLst>
                         <a:ext uri="{28A0092B-C50C-407E-A947-70E740481C1C}">
                           <a14:useLocalDpi xmlns:a14="http://schemas.microsoft.com/office/drawing/2010/main" val="0"/>
@@ -883,7 +941,7 @@
                     <pic:cNvPicPr/>
                   </pic:nvPicPr>
                   <pic:blipFill rotWithShape="1">
-                    <a:blip r:embed="rId16" cstate="print">
+                    <a:blip r:embed="rId17" cstate="print">
                       <a:extLst>
                         <a:ext uri="{28A0092B-C50C-407E-A947-70E740481C1C}">
                           <a14:useLocalDpi xmlns:a14="http://schemas.microsoft.com/office/drawing/2010/main" val="0"/>
@@ -968,7 +1026,7 @@
                     <pic:cNvPicPr/>
                   </pic:nvPicPr>
                   <pic:blipFill rotWithShape="1">
-                    <a:blip r:embed="rId17" cstate="print">
+                    <a:blip r:embed="rId18" cstate="print">
                       <a:extLst>
                         <a:ext uri="{28A0092B-C50C-407E-A947-70E740481C1C}">
                           <a14:useLocalDpi xmlns:a14="http://schemas.microsoft.com/office/drawing/2010/main" val="0"/>
@@ -1096,7 +1154,7 @@
                     <pic:cNvPicPr/>
                   </pic:nvPicPr>
                   <pic:blipFill rotWithShape="1">
-                    <a:blip r:embed="rId18"/>
+                    <a:blip r:embed="rId19"/>
                     <a:srcRect r="10425"/>
                     <a:stretch/>
                   </pic:blipFill>
@@ -1149,7 +1207,7 @@
                     <pic:cNvPicPr/>
                   </pic:nvPicPr>
                   <pic:blipFill>
-                    <a:blip r:embed="rId19"/>
+                    <a:blip r:embed="rId20"/>
                     <a:stretch>
                       <a:fillRect/>
                     </a:stretch>
@@ -1204,60 +1262,6 @@
                 <pic:pic xmlns:pic="http://schemas.openxmlformats.org/drawingml/2006/picture">
                   <pic:nvPicPr>
                     <pic:cNvPr id="1897345739" name="Picture 1" descr="A screen shot of a computer program&#10;&#10;Description automatically generated"/>
-                    <pic:cNvPicPr/>
-                  </pic:nvPicPr>
-                  <pic:blipFill>
-                    <a:blip r:embed="rId20"/>
-                    <a:stretch>
-                      <a:fillRect/>
-                    </a:stretch>
-                  </pic:blipFill>
-                  <pic:spPr>
-                    <a:xfrm>
-                      <a:off x="0" y="0"/>
-                      <a:ext cx="4614849" cy="4893499"/>
-                    </a:xfrm>
-                    <a:prstGeom prst="rect">
-                      <a:avLst/>
-                    </a:prstGeom>
-                  </pic:spPr>
-                </pic:pic>
-              </a:graphicData>
-            </a:graphic>
-          </wp:inline>
-        </w:drawing>
-      </w:r>
-    </w:p>
-    <w:p>
-      <w:pPr>
-        <w:jc w:val="both"/>
-      </w:pPr>
-      <w:r>
-        <w:lastRenderedPageBreak/>
-        <w:t>PlayerUser Controller (for functions regarding edit and update on user table and players table)</w:t>
-      </w:r>
-    </w:p>
-    <w:p>
-      <w:pPr>
-        <w:jc w:val="both"/>
-      </w:pPr>
-      <w:r>
-        <w:rPr>
-          <w:noProof/>
-        </w:rPr>
-        <w:drawing>
-          <wp:inline distT="0" distB="0" distL="0" distR="0" wp14:anchorId="19B6EE8D" wp14:editId="60BF0922">
-            <wp:extent cx="5731510" cy="5310505"/>
-            <wp:effectExtent l="0" t="0" r="2540" b="4445"/>
-            <wp:docPr id="960871392" name="Picture 1" descr="A screen shot of a computer screen&#10;&#10;Description automatically generated"/>
-            <wp:cNvGraphicFramePr>
-              <a:graphicFrameLocks xmlns:a="http://schemas.openxmlformats.org/drawingml/2006/main" noChangeAspect="1"/>
-            </wp:cNvGraphicFramePr>
-            <a:graphic xmlns:a="http://schemas.openxmlformats.org/drawingml/2006/main">
-              <a:graphicData uri="http://schemas.openxmlformats.org/drawingml/2006/picture">
-                <pic:pic xmlns:pic="http://schemas.openxmlformats.org/drawingml/2006/picture">
-                  <pic:nvPicPr>
-                    <pic:cNvPr id="960871392" name="Picture 1" descr="A screen shot of a computer screen&#10;&#10;Description automatically generated"/>
                     <pic:cNvPicPr/>
                   </pic:nvPicPr>
                   <pic:blipFill>
@@ -1269,48 +1273,54 @@
                   <pic:spPr>
                     <a:xfrm>
                       <a:off x="0" y="0"/>
-                      <a:ext cx="5731510" cy="5310505"/>
-                    </a:xfrm>
-                    <a:prstGeom prst="rect">
-                      <a:avLst/>
-                    </a:prstGeom>
-                  </pic:spPr>
-                </pic:pic>
-              </a:graphicData>
-            </a:graphic>
-          </wp:inline>
-        </w:drawing>
-      </w:r>
-    </w:p>
-    <w:p>
-      <w:pPr>
-        <w:jc w:val="both"/>
-      </w:pPr>
-      <w:r>
-        <w:t>StepController (Mainly for the step tracking page, addition &amp; deletion)</w:t>
-      </w:r>
-    </w:p>
-    <w:p>
-      <w:pPr>
-        <w:jc w:val="both"/>
-      </w:pPr>
-      <w:r>
-        <w:rPr>
-          <w:noProof/>
-        </w:rPr>
-        <w:drawing>
-          <wp:inline distT="0" distB="0" distL="0" distR="0" wp14:anchorId="59F8C130" wp14:editId="47E48315">
-            <wp:extent cx="4773397" cy="2647950"/>
-            <wp:effectExtent l="0" t="0" r="8255" b="0"/>
-            <wp:docPr id="1346135112" name="Picture 1" descr="A screen shot of a computer program&#10;&#10;Description automatically generated"/>
-            <wp:cNvGraphicFramePr>
-              <a:graphicFrameLocks xmlns:a="http://schemas.openxmlformats.org/drawingml/2006/main" noChangeAspect="1"/>
-            </wp:cNvGraphicFramePr>
-            <a:graphic xmlns:a="http://schemas.openxmlformats.org/drawingml/2006/main">
-              <a:graphicData uri="http://schemas.openxmlformats.org/drawingml/2006/picture">
-                <pic:pic xmlns:pic="http://schemas.openxmlformats.org/drawingml/2006/picture">
-                  <pic:nvPicPr>
-                    <pic:cNvPr id="1346135112" name="Picture 1" descr="A screen shot of a computer program&#10;&#10;Description automatically generated"/>
+                      <a:ext cx="4614849" cy="4893499"/>
+                    </a:xfrm>
+                    <a:prstGeom prst="rect">
+                      <a:avLst/>
+                    </a:prstGeom>
+                  </pic:spPr>
+                </pic:pic>
+              </a:graphicData>
+            </a:graphic>
+          </wp:inline>
+        </w:drawing>
+      </w:r>
+    </w:p>
+    <w:p>
+      <w:pPr>
+        <w:jc w:val="both"/>
+      </w:pPr>
+      <w:proofErr w:type="spellStart"/>
+      <w:r>
+        <w:lastRenderedPageBreak/>
+        <w:t>PlayerUser</w:t>
+      </w:r>
+      <w:proofErr w:type="spellEnd"/>
+      <w:r>
+        <w:t xml:space="preserve"> Controller (for functions regarding edit and update on user table and players table)</w:t>
+      </w:r>
+    </w:p>
+    <w:p>
+      <w:pPr>
+        <w:jc w:val="both"/>
+      </w:pPr>
+      <w:r>
+        <w:rPr>
+          <w:noProof/>
+        </w:rPr>
+        <w:drawing>
+          <wp:inline distT="0" distB="0" distL="0" distR="0" wp14:anchorId="19B6EE8D" wp14:editId="60BF0922">
+            <wp:extent cx="5731510" cy="5310505"/>
+            <wp:effectExtent l="0" t="0" r="2540" b="4445"/>
+            <wp:docPr id="960871392" name="Picture 1" descr="A screen shot of a computer screen&#10;&#10;Description automatically generated"/>
+            <wp:cNvGraphicFramePr>
+              <a:graphicFrameLocks xmlns:a="http://schemas.openxmlformats.org/drawingml/2006/main" noChangeAspect="1"/>
+            </wp:cNvGraphicFramePr>
+            <a:graphic xmlns:a="http://schemas.openxmlformats.org/drawingml/2006/main">
+              <a:graphicData uri="http://schemas.openxmlformats.org/drawingml/2006/picture">
+                <pic:pic xmlns:pic="http://schemas.openxmlformats.org/drawingml/2006/picture">
+                  <pic:nvPicPr>
+                    <pic:cNvPr id="960871392" name="Picture 1" descr="A screen shot of a computer screen&#10;&#10;Description automatically generated"/>
                     <pic:cNvPicPr/>
                   </pic:nvPicPr>
                   <pic:blipFill>
@@ -1322,49 +1332,53 @@
                   <pic:spPr>
                     <a:xfrm>
                       <a:off x="0" y="0"/>
-                      <a:ext cx="4787130" cy="2655568"/>
-                    </a:xfrm>
-                    <a:prstGeom prst="rect">
-                      <a:avLst/>
-                    </a:prstGeom>
-                  </pic:spPr>
-                </pic:pic>
-              </a:graphicData>
-            </a:graphic>
-          </wp:inline>
-        </w:drawing>
-      </w:r>
-    </w:p>
-    <w:p>
-      <w:pPr>
-        <w:jc w:val="both"/>
-      </w:pPr>
-      <w:r>
-        <w:lastRenderedPageBreak/>
-        <w:t>StepController (Mainly for the step tracking page, addition &amp; deletion)</w:t>
-      </w:r>
-    </w:p>
-    <w:p>
-      <w:pPr>
-        <w:jc w:val="both"/>
-      </w:pPr>
-      <w:r>
-        <w:rPr>
-          <w:noProof/>
-        </w:rPr>
-        <w:drawing>
-          <wp:inline distT="0" distB="0" distL="0" distR="0" wp14:anchorId="3B05EB77" wp14:editId="265F26D2">
-            <wp:extent cx="3608117" cy="5715000"/>
-            <wp:effectExtent l="0" t="0" r="0" b="0"/>
-            <wp:docPr id="147696518" name="Picture 1" descr="A screen shot of a computer program&#10;&#10;Description automatically generated"/>
-            <wp:cNvGraphicFramePr>
-              <a:graphicFrameLocks xmlns:a="http://schemas.openxmlformats.org/drawingml/2006/main" noChangeAspect="1"/>
-            </wp:cNvGraphicFramePr>
-            <a:graphic xmlns:a="http://schemas.openxmlformats.org/drawingml/2006/main">
-              <a:graphicData uri="http://schemas.openxmlformats.org/drawingml/2006/picture">
-                <pic:pic xmlns:pic="http://schemas.openxmlformats.org/drawingml/2006/picture">
-                  <pic:nvPicPr>
-                    <pic:cNvPr id="147696518" name="Picture 1" descr="A screen shot of a computer program&#10;&#10;Description automatically generated"/>
+                      <a:ext cx="5731510" cy="5310505"/>
+                    </a:xfrm>
+                    <a:prstGeom prst="rect">
+                      <a:avLst/>
+                    </a:prstGeom>
+                  </pic:spPr>
+                </pic:pic>
+              </a:graphicData>
+            </a:graphic>
+          </wp:inline>
+        </w:drawing>
+      </w:r>
+    </w:p>
+    <w:p>
+      <w:pPr>
+        <w:jc w:val="both"/>
+      </w:pPr>
+      <w:proofErr w:type="spellStart"/>
+      <w:r>
+        <w:t>StepController</w:t>
+      </w:r>
+      <w:proofErr w:type="spellEnd"/>
+      <w:r>
+        <w:t xml:space="preserve"> (Mainly for the step tracking page, addition &amp; deletion)</w:t>
+      </w:r>
+    </w:p>
+    <w:p>
+      <w:pPr>
+        <w:jc w:val="both"/>
+      </w:pPr>
+      <w:r>
+        <w:rPr>
+          <w:noProof/>
+        </w:rPr>
+        <w:drawing>
+          <wp:inline distT="0" distB="0" distL="0" distR="0" wp14:anchorId="59F8C130" wp14:editId="47E48315">
+            <wp:extent cx="4773397" cy="2647950"/>
+            <wp:effectExtent l="0" t="0" r="8255" b="0"/>
+            <wp:docPr id="1346135112" name="Picture 1" descr="A screen shot of a computer program&#10;&#10;Description automatically generated"/>
+            <wp:cNvGraphicFramePr>
+              <a:graphicFrameLocks xmlns:a="http://schemas.openxmlformats.org/drawingml/2006/main" noChangeAspect="1"/>
+            </wp:cNvGraphicFramePr>
+            <a:graphic xmlns:a="http://schemas.openxmlformats.org/drawingml/2006/main">
+              <a:graphicData uri="http://schemas.openxmlformats.org/drawingml/2006/picture">
+                <pic:pic xmlns:pic="http://schemas.openxmlformats.org/drawingml/2006/picture">
+                  <pic:nvPicPr>
+                    <pic:cNvPr id="1346135112" name="Picture 1" descr="A screen shot of a computer program&#10;&#10;Description automatically generated"/>
                     <pic:cNvPicPr/>
                   </pic:nvPicPr>
                   <pic:blipFill>
@@ -1376,81 +1390,54 @@
                   <pic:spPr>
                     <a:xfrm>
                       <a:off x="0" y="0"/>
-                      <a:ext cx="3610683" cy="5719064"/>
-                    </a:xfrm>
-                    <a:prstGeom prst="rect">
-                      <a:avLst/>
-                    </a:prstGeom>
-                  </pic:spPr>
-                </pic:pic>
-              </a:graphicData>
-            </a:graphic>
-          </wp:inline>
-        </w:drawing>
-      </w:r>
-    </w:p>
-    <w:p>
-      <w:r>
-        <w:br w:type="page"/>
-      </w:r>
-    </w:p>
-    <w:p>
-      <w:pPr>
-        <w:jc w:val="both"/>
-        <w:rPr>
-          <w:sz w:val="24"/>
-          <w:szCs w:val="24"/>
-        </w:rPr>
-      </w:pPr>
-      <w:r>
-        <w:rPr>
-          <w:b/>
-          <w:bCs/>
-          <w:sz w:val="24"/>
-          <w:szCs w:val="24"/>
-        </w:rPr>
+                      <a:ext cx="4787130" cy="2655568"/>
+                    </a:xfrm>
+                    <a:prstGeom prst="rect">
+                      <a:avLst/>
+                    </a:prstGeom>
+                  </pic:spPr>
+                </pic:pic>
+              </a:graphicData>
+            </a:graphic>
+          </wp:inline>
+        </w:drawing>
+      </w:r>
+    </w:p>
+    <w:p>
+      <w:pPr>
+        <w:jc w:val="both"/>
+      </w:pPr>
+      <w:proofErr w:type="spellStart"/>
+      <w:r>
         <w:lastRenderedPageBreak/>
-        <w:t>Models (Unused Model “Record” is not included, it was changed into “Step”)</w:t>
-      </w:r>
-    </w:p>
-    <w:p>
-      <w:pPr>
-        <w:jc w:val="both"/>
-        <w:rPr>
-          <w:noProof/>
-        </w:rPr>
-      </w:pPr>
-      <w:r>
-        <w:rPr>
-          <w:noProof/>
-        </w:rPr>
-        <w:t>Player Model</w:t>
-      </w:r>
-    </w:p>
-    <w:p>
-      <w:pPr>
-        <w:jc w:val="both"/>
-        <w:rPr>
-          <w:noProof/>
-        </w:rPr>
-      </w:pPr>
-      <w:r>
-        <w:rPr>
-          <w:noProof/>
-        </w:rPr>
-        <w:drawing>
-          <wp:inline distT="0" distB="0" distL="0" distR="0" wp14:anchorId="776EFAD2" wp14:editId="1C164E8C">
-            <wp:extent cx="3650179" cy="1952625"/>
-            <wp:effectExtent l="19050" t="19050" r="26670" b="9525"/>
-            <wp:docPr id="938625175" name="Picture 1" descr="A screen shot of a computer program&#10;&#10;Description automatically generated"/>
-            <wp:cNvGraphicFramePr>
-              <a:graphicFrameLocks xmlns:a="http://schemas.openxmlformats.org/drawingml/2006/main" noChangeAspect="1"/>
-            </wp:cNvGraphicFramePr>
-            <a:graphic xmlns:a="http://schemas.openxmlformats.org/drawingml/2006/main">
-              <a:graphicData uri="http://schemas.openxmlformats.org/drawingml/2006/picture">
-                <pic:pic xmlns:pic="http://schemas.openxmlformats.org/drawingml/2006/picture">
-                  <pic:nvPicPr>
-                    <pic:cNvPr id="938625175" name="Picture 1" descr="A screen shot of a computer program&#10;&#10;Description automatically generated"/>
+        <w:t>StepController</w:t>
+      </w:r>
+      <w:proofErr w:type="spellEnd"/>
+      <w:r>
+        <w:t xml:space="preserve"> (Mainly for the step tracking page, addition &amp; deletion)</w:t>
+      </w:r>
+    </w:p>
+    <w:p>
+      <w:pPr>
+        <w:jc w:val="both"/>
+      </w:pPr>
+      <w:r>
+        <w:rPr>
+          <w:noProof/>
+        </w:rPr>
+        <w:drawing>
+          <wp:inline distT="0" distB="0" distL="0" distR="0" wp14:anchorId="3B05EB77" wp14:editId="265F26D2">
+            <wp:extent cx="3608117" cy="5715000"/>
+            <wp:effectExtent l="0" t="0" r="0" b="0"/>
+            <wp:docPr id="147696518" name="Picture 1" descr="A screen shot of a computer program&#10;&#10;Description automatically generated"/>
+            <wp:cNvGraphicFramePr>
+              <a:graphicFrameLocks xmlns:a="http://schemas.openxmlformats.org/drawingml/2006/main" noChangeAspect="1"/>
+            </wp:cNvGraphicFramePr>
+            <a:graphic xmlns:a="http://schemas.openxmlformats.org/drawingml/2006/main">
+              <a:graphicData uri="http://schemas.openxmlformats.org/drawingml/2006/picture">
+                <pic:pic xmlns:pic="http://schemas.openxmlformats.org/drawingml/2006/picture">
+                  <pic:nvPicPr>
+                    <pic:cNvPr id="147696518" name="Picture 1" descr="A screen shot of a computer program&#10;&#10;Description automatically generated"/>
                     <pic:cNvPicPr/>
                   </pic:nvPicPr>
                   <pic:blipFill>
@@ -1462,6 +1449,92 @@
                   <pic:spPr>
                     <a:xfrm>
                       <a:off x="0" y="0"/>
+                      <a:ext cx="3610683" cy="5719064"/>
+                    </a:xfrm>
+                    <a:prstGeom prst="rect">
+                      <a:avLst/>
+                    </a:prstGeom>
+                  </pic:spPr>
+                </pic:pic>
+              </a:graphicData>
+            </a:graphic>
+          </wp:inline>
+        </w:drawing>
+      </w:r>
+    </w:p>
+    <w:p>
+      <w:r>
+        <w:br w:type="page"/>
+      </w:r>
+    </w:p>
+    <w:p>
+      <w:pPr>
+        <w:jc w:val="both"/>
+        <w:rPr>
+          <w:sz w:val="24"/>
+          <w:szCs w:val="24"/>
+        </w:rPr>
+      </w:pPr>
+      <w:r>
+        <w:rPr>
+          <w:b/>
+          <w:bCs/>
+          <w:sz w:val="24"/>
+          <w:szCs w:val="24"/>
+        </w:rPr>
+        <w:lastRenderedPageBreak/>
+        <w:t>Models (Unused Model “Record” is not included, it was changed into “Step”)</w:t>
+      </w:r>
+    </w:p>
+    <w:p>
+      <w:pPr>
+        <w:jc w:val="both"/>
+        <w:rPr>
+          <w:noProof/>
+        </w:rPr>
+      </w:pPr>
+      <w:r>
+        <w:rPr>
+          <w:noProof/>
+        </w:rPr>
+        <w:t>Player Model</w:t>
+      </w:r>
+    </w:p>
+    <w:p>
+      <w:pPr>
+        <w:jc w:val="both"/>
+        <w:rPr>
+          <w:noProof/>
+        </w:rPr>
+      </w:pPr>
+      <w:r>
+        <w:rPr>
+          <w:noProof/>
+        </w:rPr>
+        <w:drawing>
+          <wp:inline distT="0" distB="0" distL="0" distR="0" wp14:anchorId="776EFAD2" wp14:editId="1C164E8C">
+            <wp:extent cx="3650179" cy="1952625"/>
+            <wp:effectExtent l="19050" t="19050" r="26670" b="9525"/>
+            <wp:docPr id="938625175" name="Picture 1" descr="A screen shot of a computer program&#10;&#10;Description automatically generated"/>
+            <wp:cNvGraphicFramePr>
+              <a:graphicFrameLocks xmlns:a="http://schemas.openxmlformats.org/drawingml/2006/main" noChangeAspect="1"/>
+            </wp:cNvGraphicFramePr>
+            <a:graphic xmlns:a="http://schemas.openxmlformats.org/drawingml/2006/main">
+              <a:graphicData uri="http://schemas.openxmlformats.org/drawingml/2006/picture">
+                <pic:pic xmlns:pic="http://schemas.openxmlformats.org/drawingml/2006/picture">
+                  <pic:nvPicPr>
+                    <pic:cNvPr id="938625175" name="Picture 1" descr="A screen shot of a computer program&#10;&#10;Description automatically generated"/>
+                    <pic:cNvPicPr/>
+                  </pic:nvPicPr>
+                  <pic:blipFill>
+                    <a:blip r:embed="rId25"/>
+                    <a:stretch>
+                      <a:fillRect/>
+                    </a:stretch>
+                  </pic:blipFill>
+                  <pic:spPr>
+                    <a:xfrm>
+                      <a:off x="0" y="0"/>
                       <a:ext cx="3693790" cy="1975954"/>
                     </a:xfrm>
                     <a:prstGeom prst="rect">
@@ -1535,7 +1608,7 @@
                     <pic:cNvPicPr/>
                   </pic:nvPicPr>
                   <pic:blipFill>
-                    <a:blip r:embed="rId25"/>
+                    <a:blip r:embed="rId26"/>
                     <a:stretch>
                       <a:fillRect/>
                     </a:stretch>
@@ -1610,7 +1683,7 @@
                     <pic:cNvPicPr/>
                   </pic:nvPicPr>
                   <pic:blipFill>
-                    <a:blip r:embed="rId26"/>
+                    <a:blip r:embed="rId27"/>
                     <a:stretch>
                       <a:fillRect/>
                     </a:stretch>
@@ -1684,7 +1757,7 @@
                     <pic:cNvPicPr/>
                   </pic:nvPicPr>
                   <pic:blipFill>
-                    <a:blip r:embed="rId27"/>
+                    <a:blip r:embed="rId28"/>
                     <a:stretch>
                       <a:fillRect/>
                     </a:stretch>
@@ -1763,7 +1836,15 @@
         <w:jc w:val="both"/>
       </w:pPr>
       <w:r>
-        <w:t>(id, name, email, password (hashed), google_id)</w:t>
+        <w:t xml:space="preserve">(id, name, email, password (hashed), </w:t>
+      </w:r>
+      <w:proofErr w:type="spellStart"/>
+      <w:r>
+        <w:t>google_id</w:t>
+      </w:r>
+      <w:proofErr w:type="spellEnd"/>
+      <w:r>
+        <w:t>)</w:t>
       </w:r>
     </w:p>
     <w:p>
@@ -1787,72 +1868,6 @@
                 <pic:pic xmlns:pic="http://schemas.openxmlformats.org/drawingml/2006/picture">
                   <pic:nvPicPr>
                     <pic:cNvPr id="376344576" name="Picture 1" descr="A computer screen shot of a program&#10;&#10;Description automatically generated"/>
-                    <pic:cNvPicPr/>
-                  </pic:nvPicPr>
-                  <pic:blipFill>
-                    <a:blip r:embed="rId28"/>
-                    <a:stretch>
-                      <a:fillRect/>
-                    </a:stretch>
-                  </pic:blipFill>
-                  <pic:spPr>
-                    <a:xfrm>
-                      <a:off x="0" y="0"/>
-                      <a:ext cx="3602051" cy="3937497"/>
-                    </a:xfrm>
-                    <a:prstGeom prst="rect">
-                      <a:avLst/>
-                    </a:prstGeom>
-                  </pic:spPr>
-                </pic:pic>
-              </a:graphicData>
-            </a:graphic>
-          </wp:inline>
-        </w:drawing>
-      </w:r>
-    </w:p>
-    <w:p>
-      <w:pPr>
-        <w:jc w:val="both"/>
-      </w:pPr>
-    </w:p>
-    <w:p>
-      <w:pPr>
-        <w:jc w:val="both"/>
-      </w:pPr>
-      <w:r>
-        <w:t>Creating and modifying Players table migrations</w:t>
-      </w:r>
-    </w:p>
-    <w:p>
-      <w:pPr>
-        <w:jc w:val="both"/>
-      </w:pPr>
-      <w:r>
-        <w:t>(player_id is a foreign key from users table, player_gender, player_phone)</w:t>
-      </w:r>
-    </w:p>
-    <w:p>
-      <w:pPr>
-        <w:jc w:val="both"/>
-      </w:pPr>
-      <w:r>
-        <w:rPr>
-          <w:noProof/>
-        </w:rPr>
-        <w:drawing>
-          <wp:inline distT="0" distB="0" distL="0" distR="0" wp14:anchorId="455A8079" wp14:editId="496E6383">
-            <wp:extent cx="3686175" cy="2023190"/>
-            <wp:effectExtent l="0" t="0" r="0" b="0"/>
-            <wp:docPr id="764613050" name="Picture 1" descr="A screen shot of a computer program&#10;&#10;Description automatically generated"/>
-            <wp:cNvGraphicFramePr>
-              <a:graphicFrameLocks xmlns:a="http://schemas.openxmlformats.org/drawingml/2006/main" noChangeAspect="1"/>
-            </wp:cNvGraphicFramePr>
-            <a:graphic xmlns:a="http://schemas.openxmlformats.org/drawingml/2006/main">
-              <a:graphicData uri="http://schemas.openxmlformats.org/drawingml/2006/picture">
-                <pic:pic xmlns:pic="http://schemas.openxmlformats.org/drawingml/2006/picture">
-                  <pic:nvPicPr>
-                    <pic:cNvPr id="764613050" name="Picture 1" descr="A screen shot of a computer program&#10;&#10;Description automatically generated"/>
                     <pic:cNvPicPr/>
                   </pic:nvPicPr>
                   <pic:blipFill>
@@ -1864,41 +1879,85 @@
                   <pic:spPr>
                     <a:xfrm>
                       <a:off x="0" y="0"/>
-                      <a:ext cx="3699028" cy="2030244"/>
-                    </a:xfrm>
-                    <a:prstGeom prst="rect">
-                      <a:avLst/>
-                    </a:prstGeom>
-                  </pic:spPr>
-                </pic:pic>
-              </a:graphicData>
-            </a:graphic>
-          </wp:inline>
-        </w:drawing>
-      </w:r>
-    </w:p>
-    <w:p>
-      <w:pPr>
-        <w:jc w:val="both"/>
-      </w:pPr>
-      <w:r>
-        <w:rPr>
-          <w:noProof/>
-        </w:rPr>
-        <w:lastRenderedPageBreak/>
-        <w:drawing>
-          <wp:inline distT="0" distB="0" distL="0" distR="0" wp14:anchorId="25F8812F" wp14:editId="6E6A3581">
-            <wp:extent cx="3676650" cy="950146"/>
-            <wp:effectExtent l="0" t="0" r="0" b="2540"/>
-            <wp:docPr id="1596464547" name="Picture 1" descr="A screen shot of a computer code&#10;&#10;Description automatically generated"/>
-            <wp:cNvGraphicFramePr>
-              <a:graphicFrameLocks xmlns:a="http://schemas.openxmlformats.org/drawingml/2006/main" noChangeAspect="1"/>
-            </wp:cNvGraphicFramePr>
-            <a:graphic xmlns:a="http://schemas.openxmlformats.org/drawingml/2006/main">
-              <a:graphicData uri="http://schemas.openxmlformats.org/drawingml/2006/picture">
-                <pic:pic xmlns:pic="http://schemas.openxmlformats.org/drawingml/2006/picture">
-                  <pic:nvPicPr>
-                    <pic:cNvPr id="1596464547" name="Picture 1" descr="A screen shot of a computer code&#10;&#10;Description automatically generated"/>
+                      <a:ext cx="3602051" cy="3937497"/>
+                    </a:xfrm>
+                    <a:prstGeom prst="rect">
+                      <a:avLst/>
+                    </a:prstGeom>
+                  </pic:spPr>
+                </pic:pic>
+              </a:graphicData>
+            </a:graphic>
+          </wp:inline>
+        </w:drawing>
+      </w:r>
+    </w:p>
+    <w:p>
+      <w:pPr>
+        <w:jc w:val="both"/>
+      </w:pPr>
+    </w:p>
+    <w:p>
+      <w:pPr>
+        <w:jc w:val="both"/>
+      </w:pPr>
+      <w:r>
+        <w:t>Creating and modifying Players table migrations</w:t>
+      </w:r>
+    </w:p>
+    <w:p>
+      <w:pPr>
+        <w:jc w:val="both"/>
+      </w:pPr>
+      <w:r>
+        <w:t>(</w:t>
+      </w:r>
+      <w:proofErr w:type="spellStart"/>
+      <w:r>
+        <w:t>player_id</w:t>
+      </w:r>
+      <w:proofErr w:type="spellEnd"/>
+      <w:r>
+        <w:t xml:space="preserve"> is a foreign key from users table, </w:t>
+      </w:r>
+      <w:proofErr w:type="spellStart"/>
+      <w:r>
+        <w:t>player_gender</w:t>
+      </w:r>
+      <w:proofErr w:type="spellEnd"/>
+      <w:r>
+        <w:t xml:space="preserve">, </w:t>
+      </w:r>
+      <w:proofErr w:type="spellStart"/>
+      <w:r>
+        <w:t>player_phone</w:t>
+      </w:r>
+      <w:proofErr w:type="spellEnd"/>
+      <w:r>
+        <w:t>)</w:t>
+      </w:r>
+    </w:p>
+    <w:p>
+      <w:pPr>
+        <w:jc w:val="both"/>
+      </w:pPr>
+      <w:r>
+        <w:rPr>
+          <w:noProof/>
+        </w:rPr>
+        <w:drawing>
+          <wp:inline distT="0" distB="0" distL="0" distR="0" wp14:anchorId="455A8079" wp14:editId="496E6383">
+            <wp:extent cx="3686175" cy="2023190"/>
+            <wp:effectExtent l="0" t="0" r="0" b="0"/>
+            <wp:docPr id="764613050" name="Picture 1" descr="A screen shot of a computer program&#10;&#10;Description automatically generated"/>
+            <wp:cNvGraphicFramePr>
+              <a:graphicFrameLocks xmlns:a="http://schemas.openxmlformats.org/drawingml/2006/main" noChangeAspect="1"/>
+            </wp:cNvGraphicFramePr>
+            <a:graphic xmlns:a="http://schemas.openxmlformats.org/drawingml/2006/main">
+              <a:graphicData uri="http://schemas.openxmlformats.org/drawingml/2006/picture">
+                <pic:pic xmlns:pic="http://schemas.openxmlformats.org/drawingml/2006/picture">
+                  <pic:nvPicPr>
+                    <pic:cNvPr id="764613050" name="Picture 1" descr="A screen shot of a computer program&#10;&#10;Description automatically generated"/>
                     <pic:cNvPicPr/>
                   </pic:nvPicPr>
                   <pic:blipFill>
@@ -1910,40 +1969,41 @@
                   <pic:spPr>
                     <a:xfrm>
                       <a:off x="0" y="0"/>
-                      <a:ext cx="3692425" cy="954223"/>
-                    </a:xfrm>
-                    <a:prstGeom prst="rect">
-                      <a:avLst/>
-                    </a:prstGeom>
-                  </pic:spPr>
-                </pic:pic>
-              </a:graphicData>
-            </a:graphic>
-          </wp:inline>
-        </w:drawing>
-      </w:r>
-    </w:p>
-    <w:p>
-      <w:pPr>
-        <w:jc w:val="both"/>
-      </w:pPr>
-      <w:r>
-        <w:rPr>
-          <w:noProof/>
-        </w:rPr>
-        <w:drawing>
-          <wp:inline distT="0" distB="0" distL="0" distR="0" wp14:anchorId="20158F48" wp14:editId="321CC4BA">
-            <wp:extent cx="3638550" cy="905733"/>
-            <wp:effectExtent l="0" t="0" r="0" b="8890"/>
-            <wp:docPr id="2033858942" name="Picture 1" descr="A screen shot of a computer program&#10;&#10;Description automatically generated"/>
-            <wp:cNvGraphicFramePr>
-              <a:graphicFrameLocks xmlns:a="http://schemas.openxmlformats.org/drawingml/2006/main" noChangeAspect="1"/>
-            </wp:cNvGraphicFramePr>
-            <a:graphic xmlns:a="http://schemas.openxmlformats.org/drawingml/2006/main">
-              <a:graphicData uri="http://schemas.openxmlformats.org/drawingml/2006/picture">
-                <pic:pic xmlns:pic="http://schemas.openxmlformats.org/drawingml/2006/picture">
-                  <pic:nvPicPr>
-                    <pic:cNvPr id="2033858942" name="Picture 1" descr="A screen shot of a computer program&#10;&#10;Description automatically generated"/>
+                      <a:ext cx="3699028" cy="2030244"/>
+                    </a:xfrm>
+                    <a:prstGeom prst="rect">
+                      <a:avLst/>
+                    </a:prstGeom>
+                  </pic:spPr>
+                </pic:pic>
+              </a:graphicData>
+            </a:graphic>
+          </wp:inline>
+        </w:drawing>
+      </w:r>
+    </w:p>
+    <w:p>
+      <w:pPr>
+        <w:jc w:val="both"/>
+      </w:pPr>
+      <w:r>
+        <w:rPr>
+          <w:noProof/>
+        </w:rPr>
+        <w:lastRenderedPageBreak/>
+        <w:drawing>
+          <wp:inline distT="0" distB="0" distL="0" distR="0" wp14:anchorId="25F8812F" wp14:editId="6E6A3581">
+            <wp:extent cx="3676650" cy="950146"/>
+            <wp:effectExtent l="0" t="0" r="0" b="2540"/>
+            <wp:docPr id="1596464547" name="Picture 1" descr="A screen shot of a computer code&#10;&#10;Description automatically generated"/>
+            <wp:cNvGraphicFramePr>
+              <a:graphicFrameLocks xmlns:a="http://schemas.openxmlformats.org/drawingml/2006/main" noChangeAspect="1"/>
+            </wp:cNvGraphicFramePr>
+            <a:graphic xmlns:a="http://schemas.openxmlformats.org/drawingml/2006/main">
+              <a:graphicData uri="http://schemas.openxmlformats.org/drawingml/2006/picture">
+                <pic:pic xmlns:pic="http://schemas.openxmlformats.org/drawingml/2006/picture">
+                  <pic:nvPicPr>
+                    <pic:cNvPr id="1596464547" name="Picture 1" descr="A screen shot of a computer code&#10;&#10;Description automatically generated"/>
                     <pic:cNvPicPr/>
                   </pic:nvPicPr>
                   <pic:blipFill>
@@ -1955,40 +2015,40 @@
                   <pic:spPr>
                     <a:xfrm>
                       <a:off x="0" y="0"/>
-                      <a:ext cx="3656982" cy="910321"/>
-                    </a:xfrm>
-                    <a:prstGeom prst="rect">
-                      <a:avLst/>
-                    </a:prstGeom>
-                  </pic:spPr>
-                </pic:pic>
-              </a:graphicData>
-            </a:graphic>
-          </wp:inline>
-        </w:drawing>
-      </w:r>
-    </w:p>
-    <w:p>
-      <w:pPr>
-        <w:jc w:val="both"/>
-      </w:pPr>
-      <w:r>
-        <w:rPr>
-          <w:noProof/>
-        </w:rPr>
-        <w:drawing>
-          <wp:inline distT="0" distB="0" distL="0" distR="0" wp14:anchorId="681E5FF3" wp14:editId="6ACBFBF0">
-            <wp:extent cx="3627767" cy="901065"/>
-            <wp:effectExtent l="0" t="0" r="0" b="0"/>
-            <wp:docPr id="610256085" name="Picture 1" descr="A screen shot of a computer program&#10;&#10;Description automatically generated"/>
-            <wp:cNvGraphicFramePr>
-              <a:graphicFrameLocks xmlns:a="http://schemas.openxmlformats.org/drawingml/2006/main" noChangeAspect="1"/>
-            </wp:cNvGraphicFramePr>
-            <a:graphic xmlns:a="http://schemas.openxmlformats.org/drawingml/2006/main">
-              <a:graphicData uri="http://schemas.openxmlformats.org/drawingml/2006/picture">
-                <pic:pic xmlns:pic="http://schemas.openxmlformats.org/drawingml/2006/picture">
-                  <pic:nvPicPr>
-                    <pic:cNvPr id="610256085" name="Picture 1" descr="A screen shot of a computer program&#10;&#10;Description automatically generated"/>
+                      <a:ext cx="3692425" cy="954223"/>
+                    </a:xfrm>
+                    <a:prstGeom prst="rect">
+                      <a:avLst/>
+                    </a:prstGeom>
+                  </pic:spPr>
+                </pic:pic>
+              </a:graphicData>
+            </a:graphic>
+          </wp:inline>
+        </w:drawing>
+      </w:r>
+    </w:p>
+    <w:p>
+      <w:pPr>
+        <w:jc w:val="both"/>
+      </w:pPr>
+      <w:r>
+        <w:rPr>
+          <w:noProof/>
+        </w:rPr>
+        <w:drawing>
+          <wp:inline distT="0" distB="0" distL="0" distR="0" wp14:anchorId="20158F48" wp14:editId="321CC4BA">
+            <wp:extent cx="3638550" cy="905733"/>
+            <wp:effectExtent l="0" t="0" r="0" b="8890"/>
+            <wp:docPr id="2033858942" name="Picture 1" descr="A screen shot of a computer program&#10;&#10;Description automatically generated"/>
+            <wp:cNvGraphicFramePr>
+              <a:graphicFrameLocks xmlns:a="http://schemas.openxmlformats.org/drawingml/2006/main" noChangeAspect="1"/>
+            </wp:cNvGraphicFramePr>
+            <a:graphic xmlns:a="http://schemas.openxmlformats.org/drawingml/2006/main">
+              <a:graphicData uri="http://schemas.openxmlformats.org/drawingml/2006/picture">
+                <pic:pic xmlns:pic="http://schemas.openxmlformats.org/drawingml/2006/picture">
+                  <pic:nvPicPr>
+                    <pic:cNvPr id="2033858942" name="Picture 1" descr="A screen shot of a computer program&#10;&#10;Description automatically generated"/>
                     <pic:cNvPicPr/>
                   </pic:nvPicPr>
                   <pic:blipFill>
@@ -2000,61 +2060,40 @@
                   <pic:spPr>
                     <a:xfrm>
                       <a:off x="0" y="0"/>
-                      <a:ext cx="3681026" cy="914294"/>
-                    </a:xfrm>
-                    <a:prstGeom prst="rect">
-                      <a:avLst/>
-                    </a:prstGeom>
-                  </pic:spPr>
-                </pic:pic>
-              </a:graphicData>
-            </a:graphic>
-          </wp:inline>
-        </w:drawing>
-      </w:r>
-    </w:p>
-    <w:p>
-      <w:pPr>
-        <w:jc w:val="both"/>
-      </w:pPr>
-    </w:p>
-    <w:p>
-      <w:pPr>
-        <w:jc w:val="both"/>
-      </w:pPr>
-      <w:r>
-        <w:t>Step table migration</w:t>
-      </w:r>
-    </w:p>
-    <w:p>
-      <w:pPr>
-        <w:jc w:val="both"/>
-      </w:pPr>
-      <w:r>
-        <w:t>(player_id as the foreign key from users table, steps)</w:t>
-      </w:r>
-    </w:p>
-    <w:p>
-      <w:pPr>
-        <w:jc w:val="both"/>
-      </w:pPr>
-      <w:r>
-        <w:rPr>
-          <w:noProof/>
-        </w:rPr>
-        <w:drawing>
-          <wp:inline distT="0" distB="0" distL="0" distR="0" wp14:anchorId="4375EF7E" wp14:editId="61CFC3F1">
-            <wp:extent cx="4495800" cy="3051825"/>
+                      <a:ext cx="3656982" cy="910321"/>
+                    </a:xfrm>
+                    <a:prstGeom prst="rect">
+                      <a:avLst/>
+                    </a:prstGeom>
+                  </pic:spPr>
+                </pic:pic>
+              </a:graphicData>
+            </a:graphic>
+          </wp:inline>
+        </w:drawing>
+      </w:r>
+    </w:p>
+    <w:p>
+      <w:pPr>
+        <w:jc w:val="both"/>
+      </w:pPr>
+      <w:r>
+        <w:rPr>
+          <w:noProof/>
+        </w:rPr>
+        <w:drawing>
+          <wp:inline distT="0" distB="0" distL="0" distR="0" wp14:anchorId="681E5FF3" wp14:editId="6ACBFBF0">
+            <wp:extent cx="3627767" cy="901065"/>
             <wp:effectExtent l="0" t="0" r="0" b="0"/>
-            <wp:docPr id="1599384010" name="Picture 1" descr="A computer screen shot of a program code&#10;&#10;Description automatically generated"/>
-            <wp:cNvGraphicFramePr>
-              <a:graphicFrameLocks xmlns:a="http://schemas.openxmlformats.org/drawingml/2006/main" noChangeAspect="1"/>
-            </wp:cNvGraphicFramePr>
-            <a:graphic xmlns:a="http://schemas.openxmlformats.org/drawingml/2006/main">
-              <a:graphicData uri="http://schemas.openxmlformats.org/drawingml/2006/picture">
-                <pic:pic xmlns:pic="http://schemas.openxmlformats.org/drawingml/2006/picture">
-                  <pic:nvPicPr>
-                    <pic:cNvPr id="1599384010" name="Picture 1" descr="A computer screen shot of a program code&#10;&#10;Description automatically generated"/>
+            <wp:docPr id="610256085" name="Picture 1" descr="A screen shot of a computer program&#10;&#10;Description automatically generated"/>
+            <wp:cNvGraphicFramePr>
+              <a:graphicFrameLocks xmlns:a="http://schemas.openxmlformats.org/drawingml/2006/main" noChangeAspect="1"/>
+            </wp:cNvGraphicFramePr>
+            <a:graphic xmlns:a="http://schemas.openxmlformats.org/drawingml/2006/main">
+              <a:graphicData uri="http://schemas.openxmlformats.org/drawingml/2006/picture">
+                <pic:pic xmlns:pic="http://schemas.openxmlformats.org/drawingml/2006/picture">
+                  <pic:nvPicPr>
+                    <pic:cNvPr id="610256085" name="Picture 1" descr="A screen shot of a computer program&#10;&#10;Description automatically generated"/>
                     <pic:cNvPicPr/>
                   </pic:nvPicPr>
                   <pic:blipFill>
@@ -2066,52 +2105,69 @@
                   <pic:spPr>
                     <a:xfrm>
                       <a:off x="0" y="0"/>
-                      <a:ext cx="4502815" cy="3056587"/>
-                    </a:xfrm>
-                    <a:prstGeom prst="rect">
-                      <a:avLst/>
-                    </a:prstGeom>
-                  </pic:spPr>
-                </pic:pic>
-              </a:graphicData>
-            </a:graphic>
-          </wp:inline>
-        </w:drawing>
-      </w:r>
-      <w:r>
-        <w:br w:type="page"/>
-      </w:r>
-    </w:p>
-    <w:p>
-      <w:pPr>
-        <w:jc w:val="both"/>
-      </w:pPr>
-      <w:r>
-        <w:lastRenderedPageBreak/>
-        <w:t>Vouchers table creation and modification migrations</w:t>
-      </w:r>
-    </w:p>
-    <w:p>
-      <w:pPr>
-        <w:jc w:val="both"/>
-      </w:pPr>
-      <w:r>
-        <w:rPr>
-          <w:noProof/>
-        </w:rPr>
-        <w:drawing>
-          <wp:inline distT="0" distB="0" distL="0" distR="0" wp14:anchorId="5C205557" wp14:editId="389A6352">
-            <wp:extent cx="4572000" cy="3166360"/>
+                      <a:ext cx="3681026" cy="914294"/>
+                    </a:xfrm>
+                    <a:prstGeom prst="rect">
+                      <a:avLst/>
+                    </a:prstGeom>
+                  </pic:spPr>
+                </pic:pic>
+              </a:graphicData>
+            </a:graphic>
+          </wp:inline>
+        </w:drawing>
+      </w:r>
+    </w:p>
+    <w:p>
+      <w:pPr>
+        <w:jc w:val="both"/>
+      </w:pPr>
+    </w:p>
+    <w:p>
+      <w:pPr>
+        <w:jc w:val="both"/>
+      </w:pPr>
+      <w:r>
+        <w:t>Step table migration</w:t>
+      </w:r>
+    </w:p>
+    <w:p>
+      <w:pPr>
+        <w:jc w:val="both"/>
+      </w:pPr>
+      <w:r>
+        <w:t>(</w:t>
+      </w:r>
+      <w:proofErr w:type="spellStart"/>
+      <w:r>
+        <w:t>player_id</w:t>
+      </w:r>
+      <w:proofErr w:type="spellEnd"/>
+      <w:r>
+        <w:t xml:space="preserve"> as the foreign key from users table, steps)</w:t>
+      </w:r>
+    </w:p>
+    <w:p>
+      <w:pPr>
+        <w:jc w:val="both"/>
+      </w:pPr>
+      <w:r>
+        <w:rPr>
+          <w:noProof/>
+        </w:rPr>
+        <w:drawing>
+          <wp:inline distT="0" distB="0" distL="0" distR="0" wp14:anchorId="4375EF7E" wp14:editId="61CFC3F1">
+            <wp:extent cx="4495800" cy="3051825"/>
             <wp:effectExtent l="0" t="0" r="0" b="0"/>
-            <wp:docPr id="470202944" name="Picture 1" descr="A computer screen shot of a program code&#10;&#10;Description automatically generated"/>
-            <wp:cNvGraphicFramePr>
-              <a:graphicFrameLocks xmlns:a="http://schemas.openxmlformats.org/drawingml/2006/main" noChangeAspect="1"/>
-            </wp:cNvGraphicFramePr>
-            <a:graphic xmlns:a="http://schemas.openxmlformats.org/drawingml/2006/main">
-              <a:graphicData uri="http://schemas.openxmlformats.org/drawingml/2006/picture">
-                <pic:pic xmlns:pic="http://schemas.openxmlformats.org/drawingml/2006/picture">
-                  <pic:nvPicPr>
-                    <pic:cNvPr id="470202944" name="Picture 1" descr="A computer screen shot of a program code&#10;&#10;Description automatically generated"/>
+            <wp:docPr id="1599384010" name="Picture 1" descr="A computer screen shot of a program code&#10;&#10;Description automatically generated"/>
+            <wp:cNvGraphicFramePr>
+              <a:graphicFrameLocks xmlns:a="http://schemas.openxmlformats.org/drawingml/2006/main" noChangeAspect="1"/>
+            </wp:cNvGraphicFramePr>
+            <a:graphic xmlns:a="http://schemas.openxmlformats.org/drawingml/2006/main">
+              <a:graphicData uri="http://schemas.openxmlformats.org/drawingml/2006/picture">
+                <pic:pic xmlns:pic="http://schemas.openxmlformats.org/drawingml/2006/picture">
+                  <pic:nvPicPr>
+                    <pic:cNvPr id="1599384010" name="Picture 1" descr="A computer screen shot of a program code&#10;&#10;Description automatically generated"/>
                     <pic:cNvPicPr/>
                   </pic:nvPicPr>
                   <pic:blipFill>
@@ -2123,40 +2179,52 @@
                   <pic:spPr>
                     <a:xfrm>
                       <a:off x="0" y="0"/>
-                      <a:ext cx="4580325" cy="3172125"/>
-                    </a:xfrm>
-                    <a:prstGeom prst="rect">
-                      <a:avLst/>
-                    </a:prstGeom>
-                  </pic:spPr>
-                </pic:pic>
-              </a:graphicData>
-            </a:graphic>
-          </wp:inline>
-        </w:drawing>
-      </w:r>
-    </w:p>
-    <w:p>
-      <w:pPr>
-        <w:jc w:val="both"/>
-      </w:pPr>
-      <w:r>
-        <w:rPr>
-          <w:noProof/>
-        </w:rPr>
-        <w:drawing>
-          <wp:inline distT="0" distB="0" distL="0" distR="0" wp14:anchorId="6BAEEC54" wp14:editId="783255C3">
-            <wp:extent cx="4400550" cy="971550"/>
+                      <a:ext cx="4502815" cy="3056587"/>
+                    </a:xfrm>
+                    <a:prstGeom prst="rect">
+                      <a:avLst/>
+                    </a:prstGeom>
+                  </pic:spPr>
+                </pic:pic>
+              </a:graphicData>
+            </a:graphic>
+          </wp:inline>
+        </w:drawing>
+      </w:r>
+      <w:r>
+        <w:br w:type="page"/>
+      </w:r>
+    </w:p>
+    <w:p>
+      <w:pPr>
+        <w:jc w:val="both"/>
+      </w:pPr>
+      <w:r>
+        <w:lastRenderedPageBreak/>
+        <w:t>Vouchers table creation and modification migrations</w:t>
+      </w:r>
+    </w:p>
+    <w:p>
+      <w:pPr>
+        <w:jc w:val="both"/>
+      </w:pPr>
+      <w:r>
+        <w:rPr>
+          <w:noProof/>
+        </w:rPr>
+        <w:drawing>
+          <wp:inline distT="0" distB="0" distL="0" distR="0" wp14:anchorId="5C205557" wp14:editId="389A6352">
+            <wp:extent cx="4572000" cy="3166360"/>
             <wp:effectExtent l="0" t="0" r="0" b="0"/>
-            <wp:docPr id="1379015202" name="Picture 1" descr="A screen shot of a computer code&#10;&#10;Description automatically generated"/>
-            <wp:cNvGraphicFramePr>
-              <a:graphicFrameLocks xmlns:a="http://schemas.openxmlformats.org/drawingml/2006/main" noChangeAspect="1"/>
-            </wp:cNvGraphicFramePr>
-            <a:graphic xmlns:a="http://schemas.openxmlformats.org/drawingml/2006/main">
-              <a:graphicData uri="http://schemas.openxmlformats.org/drawingml/2006/picture">
-                <pic:pic xmlns:pic="http://schemas.openxmlformats.org/drawingml/2006/picture">
-                  <pic:nvPicPr>
-                    <pic:cNvPr id="1379015202" name="Picture 1" descr="A screen shot of a computer code&#10;&#10;Description automatically generated"/>
+            <wp:docPr id="470202944" name="Picture 1" descr="A computer screen shot of a program code&#10;&#10;Description automatically generated"/>
+            <wp:cNvGraphicFramePr>
+              <a:graphicFrameLocks xmlns:a="http://schemas.openxmlformats.org/drawingml/2006/main" noChangeAspect="1"/>
+            </wp:cNvGraphicFramePr>
+            <a:graphic xmlns:a="http://schemas.openxmlformats.org/drawingml/2006/main">
+              <a:graphicData uri="http://schemas.openxmlformats.org/drawingml/2006/picture">
+                <pic:pic xmlns:pic="http://schemas.openxmlformats.org/drawingml/2006/picture">
+                  <pic:nvPicPr>
+                    <pic:cNvPr id="470202944" name="Picture 1" descr="A computer screen shot of a program code&#10;&#10;Description automatically generated"/>
                     <pic:cNvPicPr/>
                   </pic:nvPicPr>
                   <pic:blipFill>
@@ -2168,6 +2236,51 @@
                   <pic:spPr>
                     <a:xfrm>
                       <a:off x="0" y="0"/>
+                      <a:ext cx="4580325" cy="3172125"/>
+                    </a:xfrm>
+                    <a:prstGeom prst="rect">
+                      <a:avLst/>
+                    </a:prstGeom>
+                  </pic:spPr>
+                </pic:pic>
+              </a:graphicData>
+            </a:graphic>
+          </wp:inline>
+        </w:drawing>
+      </w:r>
+    </w:p>
+    <w:p>
+      <w:pPr>
+        <w:jc w:val="both"/>
+      </w:pPr>
+      <w:r>
+        <w:rPr>
+          <w:noProof/>
+        </w:rPr>
+        <w:drawing>
+          <wp:inline distT="0" distB="0" distL="0" distR="0" wp14:anchorId="6BAEEC54" wp14:editId="783255C3">
+            <wp:extent cx="4400550" cy="971550"/>
+            <wp:effectExtent l="0" t="0" r="0" b="0"/>
+            <wp:docPr id="1379015202" name="Picture 1" descr="A screen shot of a computer code&#10;&#10;Description automatically generated"/>
+            <wp:cNvGraphicFramePr>
+              <a:graphicFrameLocks xmlns:a="http://schemas.openxmlformats.org/drawingml/2006/main" noChangeAspect="1"/>
+            </wp:cNvGraphicFramePr>
+            <a:graphic xmlns:a="http://schemas.openxmlformats.org/drawingml/2006/main">
+              <a:graphicData uri="http://schemas.openxmlformats.org/drawingml/2006/picture">
+                <pic:pic xmlns:pic="http://schemas.openxmlformats.org/drawingml/2006/picture">
+                  <pic:nvPicPr>
+                    <pic:cNvPr id="1379015202" name="Picture 1" descr="A screen shot of a computer code&#10;&#10;Description automatically generated"/>
+                    <pic:cNvPicPr/>
+                  </pic:nvPicPr>
+                  <pic:blipFill>
+                    <a:blip r:embed="rId36"/>
+                    <a:stretch>
+                      <a:fillRect/>
+                    </a:stretch>
+                  </pic:blipFill>
+                  <pic:spPr>
+                    <a:xfrm>
+                      <a:off x="0" y="0"/>
                       <a:ext cx="4400550" cy="971550"/>
                     </a:xfrm>
                     <a:prstGeom prst="rect">
@@ -2202,8 +2315,19 @@
           <w:szCs w:val="24"/>
         </w:rPr>
         <w:lastRenderedPageBreak/>
-        <w:t>Routes at web.php</w:t>
-      </w:r>
+        <w:t xml:space="preserve">Routes at </w:t>
+      </w:r>
+      <w:proofErr w:type="spellStart"/>
+      <w:r>
+        <w:rPr>
+          <w:b/>
+          <w:bCs/>
+          <w:sz w:val="24"/>
+          <w:szCs w:val="24"/>
+        </w:rPr>
+        <w:t>web.php</w:t>
+      </w:r>
+      <w:proofErr w:type="spellEnd"/>
     </w:p>
     <w:p>
       <w:pPr>
@@ -2233,7 +2357,7 @@
                     <pic:cNvPicPr/>
                   </pic:nvPicPr>
                   <pic:blipFill>
-                    <a:blip r:embed="rId36"/>
+                    <a:blip r:embed="rId37"/>
                     <a:stretch>
                       <a:fillRect/>
                     </a:stretch>
@@ -2290,7 +2414,7 @@
                     <pic:cNvPicPr/>
                   </pic:nvPicPr>
                   <pic:blipFill>
-                    <a:blip r:embed="rId37">
+                    <a:blip r:embed="rId38">
                       <a:extLst>
                         <a:ext uri="{28A0092B-C50C-407E-A947-70E740481C1C}">
                           <a14:useLocalDpi xmlns:a14="http://schemas.microsoft.com/office/drawing/2010/main" val="0"/>
@@ -2383,7 +2507,7 @@
                     <pic:cNvPicPr/>
                   </pic:nvPicPr>
                   <pic:blipFill>
-                    <a:blip r:embed="rId38"/>
+                    <a:blip r:embed="rId39"/>
                     <a:stretch>
                       <a:fillRect/>
                     </a:stretch>
@@ -2438,57 +2562,6 @@
                 <pic:pic xmlns:pic="http://schemas.openxmlformats.org/drawingml/2006/picture">
                   <pic:nvPicPr>
                     <pic:cNvPr id="981094777" name="Picture 1" descr="A computer screen shot of text&#10;&#10;Description automatically generated"/>
-                    <pic:cNvPicPr/>
-                  </pic:nvPicPr>
-                  <pic:blipFill>
-                    <a:blip r:embed="rId39"/>
-                    <a:stretch>
-                      <a:fillRect/>
-                    </a:stretch>
-                  </pic:blipFill>
-                  <pic:spPr>
-                    <a:xfrm>
-                      <a:off x="0" y="0"/>
-                      <a:ext cx="4338645" cy="3165399"/>
-                    </a:xfrm>
-                    <a:prstGeom prst="rect">
-                      <a:avLst/>
-                    </a:prstGeom>
-                  </pic:spPr>
-                </pic:pic>
-              </a:graphicData>
-            </a:graphic>
-          </wp:inline>
-        </w:drawing>
-      </w:r>
-    </w:p>
-    <w:p>
-      <w:r>
-        <w:br w:type="page"/>
-      </w:r>
-      <w:r>
-        <w:lastRenderedPageBreak/>
-        <w:t>User Edit Page – Form</w:t>
-      </w:r>
-    </w:p>
-    <w:p>
-      <w:r>
-        <w:rPr>
-          <w:noProof/>
-        </w:rPr>
-        <w:drawing>
-          <wp:inline distT="0" distB="0" distL="0" distR="0" wp14:anchorId="66A07BDF" wp14:editId="06A6444C">
-            <wp:extent cx="5731510" cy="4871720"/>
-            <wp:effectExtent l="0" t="0" r="2540" b="5080"/>
-            <wp:docPr id="51438682" name="Picture 1" descr="A screen shot of a computer program&#10;&#10;Description automatically generated"/>
-            <wp:cNvGraphicFramePr>
-              <a:graphicFrameLocks xmlns:a="http://schemas.openxmlformats.org/drawingml/2006/main" noChangeAspect="1"/>
-            </wp:cNvGraphicFramePr>
-            <a:graphic xmlns:a="http://schemas.openxmlformats.org/drawingml/2006/main">
-              <a:graphicData uri="http://schemas.openxmlformats.org/drawingml/2006/picture">
-                <pic:pic xmlns:pic="http://schemas.openxmlformats.org/drawingml/2006/picture">
-                  <pic:nvPicPr>
-                    <pic:cNvPr id="51438682" name="Picture 1" descr="A screen shot of a computer program&#10;&#10;Description automatically generated"/>
                     <pic:cNvPicPr/>
                   </pic:nvPicPr>
                   <pic:blipFill>
@@ -2500,43 +2573,46 @@
                   <pic:spPr>
                     <a:xfrm>
                       <a:off x="0" y="0"/>
-                      <a:ext cx="5731510" cy="4871720"/>
-                    </a:xfrm>
-                    <a:prstGeom prst="rect">
-                      <a:avLst/>
-                    </a:prstGeom>
-                  </pic:spPr>
-                </pic:pic>
-              </a:graphicData>
-            </a:graphic>
-          </wp:inline>
-        </w:drawing>
-      </w:r>
-    </w:p>
-    <w:p/>
-    <w:p>
-      <w:r>
-        <w:t>Password Edit Page – Form</w:t>
-      </w:r>
-    </w:p>
-    <w:p>
-      <w:r>
-        <w:rPr>
-          <w:noProof/>
-        </w:rPr>
-        <w:drawing>
-          <wp:inline distT="0" distB="0" distL="0" distR="0" wp14:anchorId="73A16C6F" wp14:editId="5DC719D6">
-            <wp:extent cx="5731510" cy="1645285"/>
-            <wp:effectExtent l="0" t="0" r="2540" b="0"/>
-            <wp:docPr id="640697421" name="Picture 1" descr="A computer code on a black background&#10;&#10;Description automatically generated"/>
-            <wp:cNvGraphicFramePr>
-              <a:graphicFrameLocks xmlns:a="http://schemas.openxmlformats.org/drawingml/2006/main" noChangeAspect="1"/>
-            </wp:cNvGraphicFramePr>
-            <a:graphic xmlns:a="http://schemas.openxmlformats.org/drawingml/2006/main">
-              <a:graphicData uri="http://schemas.openxmlformats.org/drawingml/2006/picture">
-                <pic:pic xmlns:pic="http://schemas.openxmlformats.org/drawingml/2006/picture">
-                  <pic:nvPicPr>
-                    <pic:cNvPr id="640697421" name="Picture 1" descr="A computer code on a black background&#10;&#10;Description automatically generated"/>
+                      <a:ext cx="4338645" cy="3165399"/>
+                    </a:xfrm>
+                    <a:prstGeom prst="rect">
+                      <a:avLst/>
+                    </a:prstGeom>
+                  </pic:spPr>
+                </pic:pic>
+              </a:graphicData>
+            </a:graphic>
+          </wp:inline>
+        </w:drawing>
+      </w:r>
+    </w:p>
+    <w:p>
+      <w:r>
+        <w:br w:type="page"/>
+      </w:r>
+      <w:r>
+        <w:lastRenderedPageBreak/>
+        <w:t>User Edit Page – Form</w:t>
+      </w:r>
+    </w:p>
+    <w:p>
+      <w:r>
+        <w:rPr>
+          <w:noProof/>
+        </w:rPr>
+        <w:drawing>
+          <wp:inline distT="0" distB="0" distL="0" distR="0" wp14:anchorId="66A07BDF" wp14:editId="06A6444C">
+            <wp:extent cx="5731510" cy="4871720"/>
+            <wp:effectExtent l="0" t="0" r="2540" b="5080"/>
+            <wp:docPr id="51438682" name="Picture 1" descr="A screen shot of a computer program&#10;&#10;Description automatically generated"/>
+            <wp:cNvGraphicFramePr>
+              <a:graphicFrameLocks xmlns:a="http://schemas.openxmlformats.org/drawingml/2006/main" noChangeAspect="1"/>
+            </wp:cNvGraphicFramePr>
+            <a:graphic xmlns:a="http://schemas.openxmlformats.org/drawingml/2006/main">
+              <a:graphicData uri="http://schemas.openxmlformats.org/drawingml/2006/picture">
+                <pic:pic xmlns:pic="http://schemas.openxmlformats.org/drawingml/2006/picture">
+                  <pic:nvPicPr>
+                    <pic:cNvPr id="51438682" name="Picture 1" descr="A screen shot of a computer program&#10;&#10;Description automatically generated"/>
                     <pic:cNvPicPr/>
                   </pic:nvPicPr>
                   <pic:blipFill>
@@ -2548,52 +2624,43 @@
                   <pic:spPr>
                     <a:xfrm>
                       <a:off x="0" y="0"/>
-                      <a:ext cx="5731510" cy="1645285"/>
-                    </a:xfrm>
-                    <a:prstGeom prst="rect">
-                      <a:avLst/>
-                    </a:prstGeom>
-                  </pic:spPr>
-                </pic:pic>
-              </a:graphicData>
-            </a:graphic>
-          </wp:inline>
-        </w:drawing>
-      </w:r>
-      <w:r>
-        <w:br w:type="page"/>
-      </w:r>
-    </w:p>
-    <w:p>
-      <w:pPr>
-        <w:jc w:val="both"/>
-      </w:pPr>
-      <w:r>
-        <w:lastRenderedPageBreak/>
-        <w:t>Rewards/Voucher page</w:t>
-      </w:r>
-    </w:p>
-    <w:p>
-      <w:pPr>
-        <w:jc w:val="both"/>
-      </w:pPr>
-      <w:r>
-        <w:rPr>
-          <w:noProof/>
-        </w:rPr>
-        <w:drawing>
-          <wp:inline distT="0" distB="0" distL="0" distR="0" wp14:anchorId="1D144394" wp14:editId="48530911">
-            <wp:extent cx="5731510" cy="4155440"/>
+                      <a:ext cx="5731510" cy="4871720"/>
+                    </a:xfrm>
+                    <a:prstGeom prst="rect">
+                      <a:avLst/>
+                    </a:prstGeom>
+                  </pic:spPr>
+                </pic:pic>
+              </a:graphicData>
+            </a:graphic>
+          </wp:inline>
+        </w:drawing>
+      </w:r>
+    </w:p>
+    <w:p/>
+    <w:p>
+      <w:r>
+        <w:t>Password Edit Page – Form</w:t>
+      </w:r>
+    </w:p>
+    <w:p>
+      <w:r>
+        <w:rPr>
+          <w:noProof/>
+        </w:rPr>
+        <w:drawing>
+          <wp:inline distT="0" distB="0" distL="0" distR="0" wp14:anchorId="73A16C6F" wp14:editId="5DC719D6">
+            <wp:extent cx="5731510" cy="1645285"/>
             <wp:effectExtent l="0" t="0" r="2540" b="0"/>
-            <wp:docPr id="953555768" name="Picture 1" descr="A computer screen shot of a program code&#10;&#10;Description automatically generated"/>
-            <wp:cNvGraphicFramePr>
-              <a:graphicFrameLocks xmlns:a="http://schemas.openxmlformats.org/drawingml/2006/main" noChangeAspect="1"/>
-            </wp:cNvGraphicFramePr>
-            <a:graphic xmlns:a="http://schemas.openxmlformats.org/drawingml/2006/main">
-              <a:graphicData uri="http://schemas.openxmlformats.org/drawingml/2006/picture">
-                <pic:pic xmlns:pic="http://schemas.openxmlformats.org/drawingml/2006/picture">
-                  <pic:nvPicPr>
-                    <pic:cNvPr id="953555768" name="Picture 1" descr="A computer screen shot of a program code&#10;&#10;Description automatically generated"/>
+            <wp:docPr id="640697421" name="Picture 1" descr="A computer code on a black background&#10;&#10;Description automatically generated"/>
+            <wp:cNvGraphicFramePr>
+              <a:graphicFrameLocks xmlns:a="http://schemas.openxmlformats.org/drawingml/2006/main" noChangeAspect="1"/>
+            </wp:cNvGraphicFramePr>
+            <a:graphic xmlns:a="http://schemas.openxmlformats.org/drawingml/2006/main">
+              <a:graphicData uri="http://schemas.openxmlformats.org/drawingml/2006/picture">
+                <pic:pic xmlns:pic="http://schemas.openxmlformats.org/drawingml/2006/picture">
+                  <pic:nvPicPr>
+                    <pic:cNvPr id="640697421" name="Picture 1" descr="A computer code on a black background&#10;&#10;Description automatically generated"/>
                     <pic:cNvPicPr/>
                   </pic:nvPicPr>
                   <pic:blipFill>
@@ -2605,53 +2672,52 @@
                   <pic:spPr>
                     <a:xfrm>
                       <a:off x="0" y="0"/>
-                      <a:ext cx="5731510" cy="4155440"/>
-                    </a:xfrm>
-                    <a:prstGeom prst="rect">
-                      <a:avLst/>
-                    </a:prstGeom>
-                  </pic:spPr>
-                </pic:pic>
-              </a:graphicData>
-            </a:graphic>
-          </wp:inline>
-        </w:drawing>
-      </w:r>
-    </w:p>
-    <w:p>
-      <w:pPr>
-        <w:jc w:val="both"/>
-      </w:pPr>
-    </w:p>
-    <w:p>
-      <w:pPr>
-        <w:jc w:val="both"/>
-      </w:pPr>
-      <w:r>
-        <w:t>About Page – Introduction, Missions, Values</w:t>
-      </w:r>
-    </w:p>
-    <w:p>
-      <w:pPr>
-        <w:jc w:val="both"/>
-      </w:pPr>
-      <w:r>
-        <w:rPr>
-          <w:noProof/>
-        </w:rPr>
-        <w:drawing>
-          <wp:inline distT="0" distB="0" distL="0" distR="0" wp14:anchorId="51DAE281" wp14:editId="1EA0A026">
-            <wp:extent cx="4575538" cy="3305175"/>
-            <wp:effectExtent l="0" t="0" r="0" b="0"/>
-            <wp:docPr id="960597509" name="Picture 1" descr="A screenshot of a computer program&#10;&#10;Description automatically generated"/>
-            <wp:cNvGraphicFramePr>
-              <a:graphicFrameLocks xmlns:a="http://schemas.openxmlformats.org/drawingml/2006/main" noChangeAspect="1"/>
-            </wp:cNvGraphicFramePr>
-            <a:graphic xmlns:a="http://schemas.openxmlformats.org/drawingml/2006/main">
-              <a:graphicData uri="http://schemas.openxmlformats.org/drawingml/2006/picture">
-                <pic:pic xmlns:pic="http://schemas.openxmlformats.org/drawingml/2006/picture">
-                  <pic:nvPicPr>
-                    <pic:cNvPr id="960597509" name="Picture 1" descr="A screenshot of a computer program&#10;&#10;Description automatically generated"/>
+                      <a:ext cx="5731510" cy="1645285"/>
+                    </a:xfrm>
+                    <a:prstGeom prst="rect">
+                      <a:avLst/>
+                    </a:prstGeom>
+                  </pic:spPr>
+                </pic:pic>
+              </a:graphicData>
+            </a:graphic>
+          </wp:inline>
+        </w:drawing>
+      </w:r>
+      <w:r>
+        <w:br w:type="page"/>
+      </w:r>
+    </w:p>
+    <w:p>
+      <w:pPr>
+        <w:jc w:val="both"/>
+      </w:pPr>
+      <w:r>
+        <w:lastRenderedPageBreak/>
+        <w:t>Rewards/Voucher page</w:t>
+      </w:r>
+    </w:p>
+    <w:p>
+      <w:pPr>
+        <w:jc w:val="both"/>
+      </w:pPr>
+      <w:r>
+        <w:rPr>
+          <w:noProof/>
+        </w:rPr>
+        <w:drawing>
+          <wp:inline distT="0" distB="0" distL="0" distR="0" wp14:anchorId="1D144394" wp14:editId="48530911">
+            <wp:extent cx="5731510" cy="4155440"/>
+            <wp:effectExtent l="0" t="0" r="2540" b="0"/>
+            <wp:docPr id="953555768" name="Picture 1" descr="A computer screen shot of a program code&#10;&#10;Description automatically generated"/>
+            <wp:cNvGraphicFramePr>
+              <a:graphicFrameLocks xmlns:a="http://schemas.openxmlformats.org/drawingml/2006/main" noChangeAspect="1"/>
+            </wp:cNvGraphicFramePr>
+            <a:graphic xmlns:a="http://schemas.openxmlformats.org/drawingml/2006/main">
+              <a:graphicData uri="http://schemas.openxmlformats.org/drawingml/2006/picture">
+                <pic:pic xmlns:pic="http://schemas.openxmlformats.org/drawingml/2006/picture">
+                  <pic:nvPicPr>
+                    <pic:cNvPr id="953555768" name="Picture 1" descr="A computer screen shot of a program code&#10;&#10;Description automatically generated"/>
                     <pic:cNvPicPr/>
                   </pic:nvPicPr>
                   <pic:blipFill>
@@ -2663,54 +2729,53 @@
                   <pic:spPr>
                     <a:xfrm>
                       <a:off x="0" y="0"/>
-                      <a:ext cx="4577007" cy="3306236"/>
-                    </a:xfrm>
-                    <a:prstGeom prst="rect">
-                      <a:avLst/>
-                    </a:prstGeom>
-                  </pic:spPr>
-                </pic:pic>
-              </a:graphicData>
-            </a:graphic>
-          </wp:inline>
-        </w:drawing>
-      </w:r>
-    </w:p>
-    <w:p>
-      <w:r>
-        <w:br w:type="page"/>
-      </w:r>
-    </w:p>
-    <w:p>
-      <w:pPr>
-        <w:jc w:val="both"/>
-      </w:pPr>
-      <w:r>
-        <w:lastRenderedPageBreak/>
-        <w:t>About Page – Carousel</w:t>
-      </w:r>
-    </w:p>
-    <w:p>
-      <w:pPr>
-        <w:jc w:val="both"/>
-      </w:pPr>
-      <w:r>
-        <w:rPr>
-          <w:noProof/>
-        </w:rPr>
-        <w:drawing>
-          <wp:inline distT="0" distB="0" distL="0" distR="0" wp14:anchorId="5D4C4F7C" wp14:editId="420E0187">
-            <wp:extent cx="5731510" cy="2310130"/>
-            <wp:effectExtent l="0" t="0" r="2540" b="0"/>
-            <wp:docPr id="632586525" name="Picture 1" descr="A screenshot of a computer program&#10;&#10;Description automatically generated"/>
-            <wp:cNvGraphicFramePr>
-              <a:graphicFrameLocks xmlns:a="http://schemas.openxmlformats.org/drawingml/2006/main" noChangeAspect="1"/>
-            </wp:cNvGraphicFramePr>
-            <a:graphic xmlns:a="http://schemas.openxmlformats.org/drawingml/2006/main">
-              <a:graphicData uri="http://schemas.openxmlformats.org/drawingml/2006/picture">
-                <pic:pic xmlns:pic="http://schemas.openxmlformats.org/drawingml/2006/picture">
-                  <pic:nvPicPr>
-                    <pic:cNvPr id="632586525" name="Picture 1" descr="A screenshot of a computer program&#10;&#10;Description automatically generated"/>
+                      <a:ext cx="5731510" cy="4155440"/>
+                    </a:xfrm>
+                    <a:prstGeom prst="rect">
+                      <a:avLst/>
+                    </a:prstGeom>
+                  </pic:spPr>
+                </pic:pic>
+              </a:graphicData>
+            </a:graphic>
+          </wp:inline>
+        </w:drawing>
+      </w:r>
+    </w:p>
+    <w:p>
+      <w:pPr>
+        <w:jc w:val="both"/>
+      </w:pPr>
+    </w:p>
+    <w:p>
+      <w:pPr>
+        <w:jc w:val="both"/>
+      </w:pPr>
+      <w:r>
+        <w:t>About Page – Introduction, Missions, Values</w:t>
+      </w:r>
+    </w:p>
+    <w:p>
+      <w:pPr>
+        <w:jc w:val="both"/>
+      </w:pPr>
+      <w:r>
+        <w:rPr>
+          <w:noProof/>
+        </w:rPr>
+        <w:drawing>
+          <wp:inline distT="0" distB="0" distL="0" distR="0" wp14:anchorId="51DAE281" wp14:editId="1EA0A026">
+            <wp:extent cx="4575538" cy="3305175"/>
+            <wp:effectExtent l="0" t="0" r="0" b="0"/>
+            <wp:docPr id="960597509" name="Picture 1" descr="A screenshot of a computer program&#10;&#10;Description automatically generated"/>
+            <wp:cNvGraphicFramePr>
+              <a:graphicFrameLocks xmlns:a="http://schemas.openxmlformats.org/drawingml/2006/main" noChangeAspect="1"/>
+            </wp:cNvGraphicFramePr>
+            <a:graphic xmlns:a="http://schemas.openxmlformats.org/drawingml/2006/main">
+              <a:graphicData uri="http://schemas.openxmlformats.org/drawingml/2006/picture">
+                <pic:pic xmlns:pic="http://schemas.openxmlformats.org/drawingml/2006/picture">
+                  <pic:nvPicPr>
+                    <pic:cNvPr id="960597509" name="Picture 1" descr="A screenshot of a computer program&#10;&#10;Description automatically generated"/>
                     <pic:cNvPicPr/>
                   </pic:nvPicPr>
                   <pic:blipFill>
@@ -2722,62 +2787,54 @@
                   <pic:spPr>
                     <a:xfrm>
                       <a:off x="0" y="0"/>
-                      <a:ext cx="5731510" cy="2310130"/>
-                    </a:xfrm>
-                    <a:prstGeom prst="rect">
-                      <a:avLst/>
-                    </a:prstGeom>
-                  </pic:spPr>
-                </pic:pic>
-              </a:graphicData>
-            </a:graphic>
-          </wp:inline>
-        </w:drawing>
-      </w:r>
-    </w:p>
-    <w:p>
-      <w:pPr>
-        <w:jc w:val="both"/>
-      </w:pPr>
-    </w:p>
-    <w:p>
-      <w:pPr>
-        <w:jc w:val="both"/>
-      </w:pPr>
-      <w:r>
-        <w:t xml:space="preserve">About Page </w:t>
-      </w:r>
-      <w:r>
-        <w:t>–</w:t>
-      </w:r>
-      <w:r>
-        <w:t xml:space="preserve"> </w:t>
-      </w:r>
-      <w:r>
-        <w:t>Members profile</w:t>
-      </w:r>
-    </w:p>
-    <w:p>
-      <w:pPr>
-        <w:jc w:val="both"/>
-      </w:pPr>
-      <w:r>
-        <w:rPr>
-          <w:noProof/>
-        </w:rPr>
-        <w:drawing>
-          <wp:inline distT="0" distB="0" distL="0" distR="0" wp14:anchorId="32B0162E" wp14:editId="0631EA49">
-            <wp:extent cx="5731510" cy="5278120"/>
+                      <a:ext cx="4577007" cy="3306236"/>
+                    </a:xfrm>
+                    <a:prstGeom prst="rect">
+                      <a:avLst/>
+                    </a:prstGeom>
+                  </pic:spPr>
+                </pic:pic>
+              </a:graphicData>
+            </a:graphic>
+          </wp:inline>
+        </w:drawing>
+      </w:r>
+    </w:p>
+    <w:p>
+      <w:r>
+        <w:br w:type="page"/>
+      </w:r>
+    </w:p>
+    <w:p>
+      <w:pPr>
+        <w:jc w:val="both"/>
+      </w:pPr>
+      <w:r>
+        <w:lastRenderedPageBreak/>
+        <w:t>About Page – Carousel</w:t>
+      </w:r>
+    </w:p>
+    <w:p>
+      <w:pPr>
+        <w:jc w:val="both"/>
+      </w:pPr>
+      <w:r>
+        <w:rPr>
+          <w:noProof/>
+        </w:rPr>
+        <w:drawing>
+          <wp:inline distT="0" distB="0" distL="0" distR="0" wp14:anchorId="5D4C4F7C" wp14:editId="420E0187">
+            <wp:extent cx="5731510" cy="2310130"/>
             <wp:effectExtent l="0" t="0" r="2540" b="0"/>
-            <wp:docPr id="409314661" name="Picture 1" descr="A screen shot of a computer program&#10;&#10;Description automatically generated"/>
-            <wp:cNvGraphicFramePr>
-              <a:graphicFrameLocks xmlns:a="http://schemas.openxmlformats.org/drawingml/2006/main" noChangeAspect="1"/>
-            </wp:cNvGraphicFramePr>
-            <a:graphic xmlns:a="http://schemas.openxmlformats.org/drawingml/2006/main">
-              <a:graphicData uri="http://schemas.openxmlformats.org/drawingml/2006/picture">
-                <pic:pic xmlns:pic="http://schemas.openxmlformats.org/drawingml/2006/picture">
-                  <pic:nvPicPr>
-                    <pic:cNvPr id="409314661" name="Picture 1" descr="A screen shot of a computer program&#10;&#10;Description automatically generated"/>
+            <wp:docPr id="632586525" name="Picture 1" descr="A screenshot of a computer program&#10;&#10;Description automatically generated"/>
+            <wp:cNvGraphicFramePr>
+              <a:graphicFrameLocks xmlns:a="http://schemas.openxmlformats.org/drawingml/2006/main" noChangeAspect="1"/>
+            </wp:cNvGraphicFramePr>
+            <a:graphic xmlns:a="http://schemas.openxmlformats.org/drawingml/2006/main">
+              <a:graphicData uri="http://schemas.openxmlformats.org/drawingml/2006/picture">
+                <pic:pic xmlns:pic="http://schemas.openxmlformats.org/drawingml/2006/picture">
+                  <pic:nvPicPr>
+                    <pic:cNvPr id="632586525" name="Picture 1" descr="A screenshot of a computer program&#10;&#10;Description automatically generated"/>
                     <pic:cNvPicPr/>
                   </pic:nvPicPr>
                   <pic:blipFill>
@@ -2789,54 +2846,62 @@
                   <pic:spPr>
                     <a:xfrm>
                       <a:off x="0" y="0"/>
-                      <a:ext cx="5731510" cy="5278120"/>
-                    </a:xfrm>
-                    <a:prstGeom prst="rect">
-                      <a:avLst/>
-                    </a:prstGeom>
-                  </pic:spPr>
-                </pic:pic>
-              </a:graphicData>
-            </a:graphic>
-          </wp:inline>
-        </w:drawing>
-      </w:r>
-    </w:p>
-    <w:p>
-      <w:r>
-        <w:br w:type="page"/>
-      </w:r>
-    </w:p>
-    <w:p>
-      <w:pPr>
-        <w:jc w:val="both"/>
-      </w:pPr>
-      <w:r>
-        <w:lastRenderedPageBreak/>
-        <w:t>Tracking Page – Errors catching and input steps</w:t>
-      </w:r>
-    </w:p>
-    <w:p>
-      <w:pPr>
-        <w:jc w:val="both"/>
-      </w:pPr>
-      <w:r>
-        <w:rPr>
-          <w:noProof/>
-        </w:rPr>
-        <w:drawing>
-          <wp:inline distT="0" distB="0" distL="0" distR="0" wp14:anchorId="7EF2CD9B" wp14:editId="72E6334A">
-            <wp:extent cx="4678345" cy="3371850"/>
-            <wp:effectExtent l="0" t="0" r="8255" b="0"/>
-            <wp:docPr id="733411226" name="Picture 1" descr="A computer screen shot of a program&#10;&#10;Description automatically generated"/>
-            <wp:cNvGraphicFramePr>
-              <a:graphicFrameLocks xmlns:a="http://schemas.openxmlformats.org/drawingml/2006/main" noChangeAspect="1"/>
-            </wp:cNvGraphicFramePr>
-            <a:graphic xmlns:a="http://schemas.openxmlformats.org/drawingml/2006/main">
-              <a:graphicData uri="http://schemas.openxmlformats.org/drawingml/2006/picture">
-                <pic:pic xmlns:pic="http://schemas.openxmlformats.org/drawingml/2006/picture">
-                  <pic:nvPicPr>
-                    <pic:cNvPr id="733411226" name="Picture 1" descr="A computer screen shot of a program&#10;&#10;Description automatically generated"/>
+                      <a:ext cx="5731510" cy="2310130"/>
+                    </a:xfrm>
+                    <a:prstGeom prst="rect">
+                      <a:avLst/>
+                    </a:prstGeom>
+                  </pic:spPr>
+                </pic:pic>
+              </a:graphicData>
+            </a:graphic>
+          </wp:inline>
+        </w:drawing>
+      </w:r>
+    </w:p>
+    <w:p>
+      <w:pPr>
+        <w:jc w:val="both"/>
+      </w:pPr>
+    </w:p>
+    <w:p>
+      <w:pPr>
+        <w:jc w:val="both"/>
+      </w:pPr>
+      <w:r>
+        <w:t xml:space="preserve">About Page </w:t>
+      </w:r>
+      <w:r>
+        <w:t>–</w:t>
+      </w:r>
+      <w:r>
+        <w:t xml:space="preserve"> </w:t>
+      </w:r>
+      <w:r>
+        <w:t>Members profile</w:t>
+      </w:r>
+    </w:p>
+    <w:p>
+      <w:pPr>
+        <w:jc w:val="both"/>
+      </w:pPr>
+      <w:r>
+        <w:rPr>
+          <w:noProof/>
+        </w:rPr>
+        <w:drawing>
+          <wp:inline distT="0" distB="0" distL="0" distR="0" wp14:anchorId="32B0162E" wp14:editId="0631EA49">
+            <wp:extent cx="5731510" cy="5278120"/>
+            <wp:effectExtent l="0" t="0" r="2540" b="0"/>
+            <wp:docPr id="409314661" name="Picture 1" descr="A screen shot of a computer program&#10;&#10;Description automatically generated"/>
+            <wp:cNvGraphicFramePr>
+              <a:graphicFrameLocks xmlns:a="http://schemas.openxmlformats.org/drawingml/2006/main" noChangeAspect="1"/>
+            </wp:cNvGraphicFramePr>
+            <a:graphic xmlns:a="http://schemas.openxmlformats.org/drawingml/2006/main">
+              <a:graphicData uri="http://schemas.openxmlformats.org/drawingml/2006/picture">
+                <pic:pic xmlns:pic="http://schemas.openxmlformats.org/drawingml/2006/picture">
+                  <pic:nvPicPr>
+                    <pic:cNvPr id="409314661" name="Picture 1" descr="A screen shot of a computer program&#10;&#10;Description automatically generated"/>
                     <pic:cNvPicPr/>
                   </pic:nvPicPr>
                   <pic:blipFill>
@@ -2848,53 +2913,54 @@
                   <pic:spPr>
                     <a:xfrm>
                       <a:off x="0" y="0"/>
-                      <a:ext cx="4685123" cy="3376735"/>
-                    </a:xfrm>
-                    <a:prstGeom prst="rect">
-                      <a:avLst/>
-                    </a:prstGeom>
-                  </pic:spPr>
-                </pic:pic>
-              </a:graphicData>
-            </a:graphic>
-          </wp:inline>
-        </w:drawing>
-      </w:r>
-    </w:p>
-    <w:p>
-      <w:pPr>
-        <w:jc w:val="both"/>
-      </w:pPr>
-    </w:p>
-    <w:p>
-      <w:pPr>
-        <w:jc w:val="both"/>
-      </w:pPr>
-      <w:r>
-        <w:t>Tracking Page – Track history</w:t>
-      </w:r>
-    </w:p>
-    <w:p>
-      <w:pPr>
-        <w:jc w:val="both"/>
-      </w:pPr>
-      <w:r>
-        <w:rPr>
-          <w:noProof/>
-        </w:rPr>
-        <w:drawing>
-          <wp:inline distT="0" distB="0" distL="0" distR="0" wp14:anchorId="302DFC50" wp14:editId="4B6FF985">
-            <wp:extent cx="4629150" cy="4080894"/>
-            <wp:effectExtent l="0" t="0" r="0" b="0"/>
-            <wp:docPr id="1028559486" name="Picture 1" descr="A screen shot of a computer program&#10;&#10;Description automatically generated"/>
-            <wp:cNvGraphicFramePr>
-              <a:graphicFrameLocks xmlns:a="http://schemas.openxmlformats.org/drawingml/2006/main" noChangeAspect="1"/>
-            </wp:cNvGraphicFramePr>
-            <a:graphic xmlns:a="http://schemas.openxmlformats.org/drawingml/2006/main">
-              <a:graphicData uri="http://schemas.openxmlformats.org/drawingml/2006/picture">
-                <pic:pic xmlns:pic="http://schemas.openxmlformats.org/drawingml/2006/picture">
-                  <pic:nvPicPr>
-                    <pic:cNvPr id="1028559486" name="Picture 1" descr="A screen shot of a computer program&#10;&#10;Description automatically generated"/>
+                      <a:ext cx="5731510" cy="5278120"/>
+                    </a:xfrm>
+                    <a:prstGeom prst="rect">
+                      <a:avLst/>
+                    </a:prstGeom>
+                  </pic:spPr>
+                </pic:pic>
+              </a:graphicData>
+            </a:graphic>
+          </wp:inline>
+        </w:drawing>
+      </w:r>
+    </w:p>
+    <w:p>
+      <w:r>
+        <w:br w:type="page"/>
+      </w:r>
+    </w:p>
+    <w:p>
+      <w:pPr>
+        <w:jc w:val="both"/>
+      </w:pPr>
+      <w:r>
+        <w:lastRenderedPageBreak/>
+        <w:t>Tracking Page – Errors catching and input steps</w:t>
+      </w:r>
+    </w:p>
+    <w:p>
+      <w:pPr>
+        <w:jc w:val="both"/>
+      </w:pPr>
+      <w:r>
+        <w:rPr>
+          <w:noProof/>
+        </w:rPr>
+        <w:drawing>
+          <wp:inline distT="0" distB="0" distL="0" distR="0" wp14:anchorId="7EF2CD9B" wp14:editId="72E6334A">
+            <wp:extent cx="4678345" cy="3371850"/>
+            <wp:effectExtent l="0" t="0" r="8255" b="0"/>
+            <wp:docPr id="733411226" name="Picture 1" descr="A computer screen shot of a program&#10;&#10;Description automatically generated"/>
+            <wp:cNvGraphicFramePr>
+              <a:graphicFrameLocks xmlns:a="http://schemas.openxmlformats.org/drawingml/2006/main" noChangeAspect="1"/>
+            </wp:cNvGraphicFramePr>
+            <a:graphic xmlns:a="http://schemas.openxmlformats.org/drawingml/2006/main">
+              <a:graphicData uri="http://schemas.openxmlformats.org/drawingml/2006/picture">
+                <pic:pic xmlns:pic="http://schemas.openxmlformats.org/drawingml/2006/picture">
+                  <pic:nvPicPr>
+                    <pic:cNvPr id="733411226" name="Picture 1" descr="A computer screen shot of a program&#10;&#10;Description automatically generated"/>
                     <pic:cNvPicPr/>
                   </pic:nvPicPr>
                   <pic:blipFill>
@@ -2906,6 +2972,64 @@
                   <pic:spPr>
                     <a:xfrm>
                       <a:off x="0" y="0"/>
+                      <a:ext cx="4685123" cy="3376735"/>
+                    </a:xfrm>
+                    <a:prstGeom prst="rect">
+                      <a:avLst/>
+                    </a:prstGeom>
+                  </pic:spPr>
+                </pic:pic>
+              </a:graphicData>
+            </a:graphic>
+          </wp:inline>
+        </w:drawing>
+      </w:r>
+    </w:p>
+    <w:p>
+      <w:pPr>
+        <w:jc w:val="both"/>
+      </w:pPr>
+    </w:p>
+    <w:p>
+      <w:pPr>
+        <w:jc w:val="both"/>
+      </w:pPr>
+      <w:r>
+        <w:t>Tracking Page – Track history</w:t>
+      </w:r>
+    </w:p>
+    <w:p>
+      <w:pPr>
+        <w:jc w:val="both"/>
+      </w:pPr>
+      <w:r>
+        <w:rPr>
+          <w:noProof/>
+        </w:rPr>
+        <w:drawing>
+          <wp:inline distT="0" distB="0" distL="0" distR="0" wp14:anchorId="302DFC50" wp14:editId="4B6FF985">
+            <wp:extent cx="4629150" cy="4080894"/>
+            <wp:effectExtent l="0" t="0" r="0" b="0"/>
+            <wp:docPr id="1028559486" name="Picture 1" descr="A screen shot of a computer program&#10;&#10;Description automatically generated"/>
+            <wp:cNvGraphicFramePr>
+              <a:graphicFrameLocks xmlns:a="http://schemas.openxmlformats.org/drawingml/2006/main" noChangeAspect="1"/>
+            </wp:cNvGraphicFramePr>
+            <a:graphic xmlns:a="http://schemas.openxmlformats.org/drawingml/2006/main">
+              <a:graphicData uri="http://schemas.openxmlformats.org/drawingml/2006/picture">
+                <pic:pic xmlns:pic="http://schemas.openxmlformats.org/drawingml/2006/picture">
+                  <pic:nvPicPr>
+                    <pic:cNvPr id="1028559486" name="Picture 1" descr="A screen shot of a computer program&#10;&#10;Description automatically generated"/>
+                    <pic:cNvPicPr/>
+                  </pic:nvPicPr>
+                  <pic:blipFill>
+                    <a:blip r:embed="rId48"/>
+                    <a:stretch>
+                      <a:fillRect/>
+                    </a:stretch>
+                  </pic:blipFill>
+                  <pic:spPr>
+                    <a:xfrm>
+                      <a:off x="0" y="0"/>
                       <a:ext cx="4633552" cy="4084774"/>
                     </a:xfrm>
                     <a:prstGeom prst="rect">
@@ -2941,8 +3065,21 @@
         <w:t>Original c</w:t>
       </w:r>
       <w:r>
-        <w:t>oding By CodingNepal - youtube.com/codingnepal</w:t>
-      </w:r>
+        <w:t xml:space="preserve">oding By </w:t>
+      </w:r>
+      <w:proofErr w:type="spellStart"/>
+      <w:r>
+        <w:t>CodingNepal</w:t>
+      </w:r>
+      <w:proofErr w:type="spellEnd"/>
+      <w:r>
+        <w:t xml:space="preserve"> - youtube.com/</w:t>
+      </w:r>
+      <w:proofErr w:type="spellStart"/>
+      <w:r>
+        <w:t>codingnepal</w:t>
+      </w:r>
+      <w:proofErr w:type="spellEnd"/>
     </w:p>
     <w:p>
       <w:pPr>
@@ -2968,7 +3105,7 @@
                     <pic:cNvPicPr/>
                   </pic:nvPicPr>
                   <pic:blipFill>
-                    <a:blip r:embed="rId48"/>
+                    <a:blip r:embed="rId49"/>
                     <a:stretch>
                       <a:fillRect/>
                     </a:stretch>
@@ -3522,6 +3659,29 @@
     <w:uiPriority w:val="99"/>
     <w:rsid w:val="001965CB"/>
   </w:style>
+  <w:style w:type="character" w:styleId="Hyperlink">
+    <w:name w:val="Hyperlink"/>
+    <w:basedOn w:val="DefaultParagraphFont"/>
+    <w:uiPriority w:val="99"/>
+    <w:unhideWhenUsed/>
+    <w:rsid w:val="00D373E8"/>
+    <w:rPr>
+      <w:color w:val="0563C1" w:themeColor="hyperlink"/>
+      <w:u w:val="single"/>
+    </w:rPr>
+  </w:style>
+  <w:style w:type="character" w:styleId="UnresolvedMention">
+    <w:name w:val="Unresolved Mention"/>
+    <w:basedOn w:val="DefaultParagraphFont"/>
+    <w:uiPriority w:val="99"/>
+    <w:semiHidden/>
+    <w:unhideWhenUsed/>
+    <w:rsid w:val="00D373E8"/>
+    <w:rPr>
+      <w:color w:val="605E5C"/>
+      <w:shd w:val="clear" w:color="auto" w:fill="E1DFDD"/>
+    </w:rPr>
+  </w:style>
 </w:styles>
 </file>
 

</xml_diff>